<commit_message>
Experiencia con detalles específicos mínimos
</commit_message>
<xml_diff>
--- a/Plaza Programador .NET & SQL.docx
+++ b/Plaza Programador .NET & SQL.docx
@@ -90,10 +90,10 @@
     <w:p>
       <w:pPr>
         <w:pBdr>
-          <w:bottom w:val="single" w:sz="6" w:space="10" w:color="DADADA"/>
+          <w:bottom w:val="single" w:sz="6" w:space="3" w:color="DADADA"/>
         </w:pBdr>
         <w:shd w:val="clear" w:color="auto" w:fill="FFFFFF"/>
-        <w:spacing w:before="240" w:after="60" w:line="240" w:lineRule="atLeast"/>
+        <w:spacing w:before="240" w:after="0" w:line="240" w:lineRule="atLeast"/>
         <w:outlineLvl w:val="1"/>
         <w:rPr>
           <w:rFonts w:ascii="Arial" w:eastAsia="Times New Roman" w:hAnsi="Arial" w:cs="Arial"/>
@@ -816,7 +816,7 @@
           <w:bottom w:val="single" w:sz="6" w:space="10" w:color="DADADA"/>
         </w:pBdr>
         <w:shd w:val="clear" w:color="auto" w:fill="FFFFFF"/>
-        <w:spacing w:before="240" w:after="60" w:line="240" w:lineRule="atLeast"/>
+        <w:spacing w:before="240" w:after="0" w:line="240" w:lineRule="atLeast"/>
         <w:outlineLvl w:val="1"/>
         <w:rPr>
           <w:rFonts w:ascii="Arial" w:eastAsia="Times New Roman" w:hAnsi="Arial" w:cs="Arial"/>
@@ -880,31 +880,111 @@
           <w:color w:val="4E4E4E"/>
           <w:shd w:val="clear" w:color="auto" w:fill="FFFFFF"/>
         </w:rPr>
-        <w:t xml:space="preserve">Para este cargo, requerimos un desarrollador de aplicaciones en lenguaje C# para </w:t>
-      </w:r>
-      <w:r>
-        <w:rPr>
-          <w:rFonts w:cs="Arial"/>
-          <w:color w:val="4E4E4E"/>
-          <w:shd w:val="clear" w:color="auto" w:fill="FFFFFF"/>
-        </w:rPr>
-        <w:t>.NET</w:t>
-      </w:r>
-      <w:r>
-        <w:rPr>
-          <w:rFonts w:cs="Arial"/>
-          <w:color w:val="4E4E4E"/>
-          <w:shd w:val="clear" w:color="auto" w:fill="FFFFFF"/>
-        </w:rPr>
-        <w:t xml:space="preserve"> con interacción con bases de datos en Microsoft SQL Server o MySQL. </w:t>
-      </w:r>
-      <w:r>
-        <w:rPr>
-          <w:rFonts w:cs="Arial"/>
-          <w:color w:val="4E4E4E"/>
-          <w:shd w:val="clear" w:color="auto" w:fill="FFFFFF"/>
-        </w:rPr>
-        <w:t>Además, se requiere el manejo de Git para el control de versiones y para el trabajo colaborativo.</w:t>
+        <w:t xml:space="preserve">Para este cargo, requerimos un desarrollador de aplicaciones en lenguaje </w:t>
+      </w:r>
+      <w:r>
+        <w:rPr>
+          <w:rFonts w:cs="Arial"/>
+          <w:color w:val="1F4E79" w:themeColor="accent1" w:themeShade="80"/>
+          <w:shd w:val="clear" w:color="auto" w:fill="FFFFFF"/>
+        </w:rPr>
+        <w:t xml:space="preserve">C# para .NET </w:t>
+      </w:r>
+      <w:r>
+        <w:rPr>
+          <w:rFonts w:cs="Arial"/>
+          <w:color w:val="4E4E4E"/>
+          <w:shd w:val="clear" w:color="auto" w:fill="FFFFFF"/>
+        </w:rPr>
+        <w:t xml:space="preserve">con interacción con bases de datos en </w:t>
+      </w:r>
+      <w:r>
+        <w:rPr>
+          <w:rFonts w:cs="Arial"/>
+          <w:color w:val="1F4E79" w:themeColor="accent1" w:themeShade="80"/>
+          <w:shd w:val="clear" w:color="auto" w:fill="FFFFFF"/>
+        </w:rPr>
+        <w:t xml:space="preserve">Microsoft SQL Server </w:t>
+      </w:r>
+      <w:r>
+        <w:rPr>
+          <w:rFonts w:cs="Arial"/>
+          <w:color w:val="4E4E4E"/>
+          <w:shd w:val="clear" w:color="auto" w:fill="FFFFFF"/>
+        </w:rPr>
+        <w:t xml:space="preserve">o </w:t>
+      </w:r>
+      <w:r>
+        <w:rPr>
+          <w:rFonts w:cs="Arial"/>
+          <w:color w:val="1F4E79" w:themeColor="accent1" w:themeShade="80"/>
+          <w:shd w:val="clear" w:color="auto" w:fill="FFFFFF"/>
+        </w:rPr>
+        <w:t>MySQL</w:t>
+      </w:r>
+      <w:r>
+        <w:rPr>
+          <w:rFonts w:cs="Arial"/>
+          <w:color w:val="4E4E4E"/>
+          <w:shd w:val="clear" w:color="auto" w:fill="FFFFFF"/>
+        </w:rPr>
+        <w:t xml:space="preserve">. Además, se requiere el manejo de </w:t>
+      </w:r>
+      <w:r>
+        <w:rPr>
+          <w:rFonts w:cs="Arial"/>
+          <w:color w:val="1F4E79" w:themeColor="accent1" w:themeShade="80"/>
+          <w:shd w:val="clear" w:color="auto" w:fill="FFFFFF"/>
+        </w:rPr>
+        <w:t xml:space="preserve">Git </w:t>
+      </w:r>
+      <w:r>
+        <w:rPr>
+          <w:rFonts w:cs="Arial"/>
+          <w:color w:val="4E4E4E"/>
+          <w:shd w:val="clear" w:color="auto" w:fill="FFFFFF"/>
+        </w:rPr>
+        <w:t>para el control de versiones y para el trabajo colaborativo</w:t>
+      </w:r>
+      <w:r>
+        <w:rPr>
+          <w:rFonts w:cs="Arial"/>
+          <w:color w:val="4E4E4E"/>
+          <w:shd w:val="clear" w:color="auto" w:fill="FFFFFF"/>
+        </w:rPr>
+        <w:t xml:space="preserve"> y, para los repositorios remotos, la experiencia en </w:t>
+      </w:r>
+      <w:r>
+        <w:rPr>
+          <w:rFonts w:cs="Arial"/>
+          <w:color w:val="1F4E79" w:themeColor="accent1" w:themeShade="80"/>
+          <w:shd w:val="clear" w:color="auto" w:fill="FFFFFF"/>
+        </w:rPr>
+        <w:t xml:space="preserve">GitLab </w:t>
+      </w:r>
+      <w:r>
+        <w:rPr>
+          <w:rFonts w:cs="Arial"/>
+          <w:color w:val="4E4E4E"/>
+          <w:shd w:val="clear" w:color="auto" w:fill="FFFFFF"/>
+        </w:rPr>
+        <w:t xml:space="preserve">o </w:t>
+      </w:r>
+      <w:r>
+        <w:rPr>
+          <w:rFonts w:cs="Arial"/>
+          <w:color w:val="1F4E79" w:themeColor="accent1" w:themeShade="80"/>
+          <w:shd w:val="clear" w:color="auto" w:fill="FFFFFF"/>
+        </w:rPr>
+        <w:t xml:space="preserve">GitHub </w:t>
+      </w:r>
+      <w:r>
+        <w:rPr>
+          <w:rFonts w:cs="Arial"/>
+          <w:color w:val="4E4E4E"/>
+          <w:shd w:val="clear" w:color="auto" w:fill="FFFFFF"/>
+        </w:rPr>
+        <w:t xml:space="preserve">es necesaria. </w:t>
       </w:r>
     </w:p>
     <w:p>
@@ -924,20 +1004,20 @@
           <w:color w:val="4E4E4E"/>
           <w:shd w:val="clear" w:color="auto" w:fill="FFFFFF"/>
         </w:rPr>
-        <w:t>En su mayoría, se desarrollará aplicaciones de escritorio para Windows Forms en .NET Framework</w:t>
-      </w:r>
-      <w:r>
-        <w:rPr>
-          <w:rFonts w:cs="Arial"/>
-          <w:color w:val="4E4E4E"/>
-          <w:shd w:val="clear" w:color="auto" w:fill="FFFFFF"/>
-        </w:rPr>
-        <w:t xml:space="preserve"> donde,</w:t>
-      </w:r>
-      <w:r>
-        <w:rPr>
-          <w:rFonts w:cs="Arial"/>
-          <w:color w:val="4E4E4E"/>
+        <w:t xml:space="preserve">En su mayoría, se desarrollará </w:t>
+      </w:r>
+      <w:r>
+        <w:rPr>
+          <w:rFonts w:cs="Arial"/>
+          <w:color w:val="1F4E79" w:themeColor="accent1" w:themeShade="80"/>
+          <w:shd w:val="clear" w:color="auto" w:fill="FFFFFF"/>
+        </w:rPr>
+        <w:t>aplicaciones de escritorio para Windows Forms en .NET Framework</w:t>
+      </w:r>
+      <w:r>
+        <w:rPr>
+          <w:rFonts w:cs="Arial"/>
+          <w:color w:val="1F4E79" w:themeColor="accent1" w:themeShade="80"/>
           <w:shd w:val="clear" w:color="auto" w:fill="FFFFFF"/>
         </w:rPr>
         <w:t xml:space="preserve"> </w:t>
@@ -948,31 +1028,15 @@
           <w:color w:val="4E4E4E"/>
           <w:shd w:val="clear" w:color="auto" w:fill="FFFFFF"/>
         </w:rPr>
-        <w:t>e</w:t>
-      </w:r>
-      <w:r>
-        <w:rPr>
-          <w:rFonts w:cs="Arial"/>
-          <w:color w:val="4E4E4E"/>
-          <w:shd w:val="clear" w:color="auto" w:fill="FFFFFF"/>
-        </w:rPr>
-        <w:t>stas aplicaciones</w:t>
-      </w:r>
-      <w:r>
-        <w:rPr>
-          <w:rFonts w:cs="Arial"/>
-          <w:color w:val="4E4E4E"/>
-          <w:shd w:val="clear" w:color="auto" w:fill="FFFFFF"/>
-        </w:rPr>
-        <w:t>,</w:t>
-      </w:r>
-      <w:r>
-        <w:rPr>
-          <w:rFonts w:cs="Arial"/>
-          <w:color w:val="4E4E4E"/>
-          <w:shd w:val="clear" w:color="auto" w:fill="FFFFFF"/>
-        </w:rPr>
-        <w:t xml:space="preserve"> estarán enfocadas a interfases para control</w:t>
+        <w:t>con enfoque</w:t>
+      </w:r>
+      <w:r>
+        <w:rPr>
+          <w:rFonts w:cs="Arial"/>
+          <w:color w:val="4E4E4E"/>
+          <w:shd w:val="clear" w:color="auto" w:fill="FFFFFF"/>
+        </w:rPr>
+        <w:t xml:space="preserve"> a interfases para control</w:t>
       </w:r>
       <w:r>
         <w:rPr>
@@ -988,23 +1052,7 @@
           <w:color w:val="4E4E4E"/>
           <w:shd w:val="clear" w:color="auto" w:fill="FFFFFF"/>
         </w:rPr>
-        <w:t xml:space="preserve">, sistemas </w:t>
-      </w:r>
-      <w:r>
-        <w:rPr>
-          <w:rFonts w:cs="Arial"/>
-          <w:color w:val="4E4E4E"/>
-          <w:shd w:val="clear" w:color="auto" w:fill="FFFFFF"/>
-        </w:rPr>
-        <w:t>de</w:t>
-      </w:r>
-      <w:r>
-        <w:rPr>
-          <w:rFonts w:cs="Arial"/>
-          <w:color w:val="4E4E4E"/>
-          <w:shd w:val="clear" w:color="auto" w:fill="FFFFFF"/>
-        </w:rPr>
-        <w:t xml:space="preserve"> control de calidad y automatización</w:t>
+        <w:t>, sistemas de calidad y automatización</w:t>
       </w:r>
       <w:r>
         <w:rPr>
@@ -1028,15 +1076,31 @@
           <w:color w:val="4E4E4E"/>
           <w:shd w:val="clear" w:color="auto" w:fill="FFFFFF"/>
         </w:rPr>
-        <w:t xml:space="preserve"> En algunos casos habrá que comunicarse con hardware de identificación por código de barras, RFID u otras tecnologías y también con dispositivos industriales. Sin embargo, l</w:t>
-      </w:r>
-      <w:r>
-        <w:rPr>
-          <w:rFonts w:cs="Arial"/>
-          <w:color w:val="4E4E4E"/>
-          <w:shd w:val="clear" w:color="auto" w:fill="FFFFFF"/>
-        </w:rPr>
-        <w:t>os fabricantes de estos dispositivos brindan DLL y SDK para facilitar al programador el diseño de aplicaciones propias.</w:t>
+        <w:t xml:space="preserve"> En algunos casos habrá que comunicarse con hardware de identificación por código de barras, RFID </w:t>
+      </w:r>
+      <w:r>
+        <w:rPr>
+          <w:rFonts w:cs="Arial"/>
+          <w:color w:val="4E4E4E"/>
+          <w:shd w:val="clear" w:color="auto" w:fill="FFFFFF"/>
+        </w:rPr>
+        <w:t>y</w:t>
+      </w:r>
+      <w:r>
+        <w:rPr>
+          <w:rFonts w:cs="Arial"/>
+          <w:color w:val="4E4E4E"/>
+          <w:shd w:val="clear" w:color="auto" w:fill="FFFFFF"/>
+        </w:rPr>
+        <w:t xml:space="preserve"> otras tecnologías</w:t>
+      </w:r>
+      <w:r>
+        <w:rPr>
+          <w:rFonts w:cs="Arial"/>
+          <w:color w:val="4E4E4E"/>
+          <w:shd w:val="clear" w:color="auto" w:fill="FFFFFF"/>
+        </w:rPr>
+        <w:t>.</w:t>
       </w:r>
       <w:r>
         <w:rPr>
@@ -1052,27 +1116,47 @@
           <w:color w:val="4E4E4E"/>
           <w:shd w:val="clear" w:color="auto" w:fill="FFFFFF"/>
         </w:rPr>
-        <w:t xml:space="preserve"> </w:t>
-      </w:r>
-    </w:p>
-    <w:p>
-      <w:pPr>
-        <w:shd w:val="clear" w:color="auto" w:fill="FFFFFF"/>
-        <w:spacing w:line="396" w:lineRule="atLeast"/>
-        <w:jc w:val="both"/>
-        <w:rPr>
-          <w:rFonts w:cs="Arial"/>
-          <w:color w:val="4E4E4E"/>
-          <w:shd w:val="clear" w:color="auto" w:fill="FFFFFF"/>
-        </w:rPr>
-      </w:pPr>
-      <w:r>
-        <w:rPr>
-          <w:rFonts w:cs="Arial"/>
-          <w:color w:val="4E4E4E"/>
-          <w:shd w:val="clear" w:color="auto" w:fill="FFFFFF"/>
-        </w:rPr>
-        <w:t>Aparte de los SKD, en la empresa ya se ha trabajado con muchos de los dispositivos mencionados, por lo que se cuenta con apoyo</w:t>
+        <w:t>Los</w:t>
+      </w:r>
+      <w:r>
+        <w:rPr>
+          <w:rFonts w:cs="Arial"/>
+          <w:color w:val="4E4E4E"/>
+          <w:shd w:val="clear" w:color="auto" w:fill="FFFFFF"/>
+        </w:rPr>
+        <w:t xml:space="preserve"> fabricantes de estos dispositivos brindan SDK</w:t>
+      </w:r>
+      <w:r>
+        <w:rPr>
+          <w:rFonts w:cs="Arial"/>
+          <w:color w:val="4E4E4E"/>
+          <w:shd w:val="clear" w:color="auto" w:fill="FFFFFF"/>
+        </w:rPr>
+        <w:t xml:space="preserve"> y DLL</w:t>
+      </w:r>
+      <w:r>
+        <w:rPr>
+          <w:rFonts w:cs="Arial"/>
+          <w:color w:val="4E4E4E"/>
+          <w:shd w:val="clear" w:color="auto" w:fill="FFFFFF"/>
+        </w:rPr>
+        <w:t xml:space="preserve"> para facilitar al programador el diseño de aplicaciones propias</w:t>
+      </w:r>
+      <w:r>
+        <w:rPr>
+          <w:rFonts w:cs="Arial"/>
+          <w:color w:val="4E4E4E"/>
+          <w:shd w:val="clear" w:color="auto" w:fill="FFFFFF"/>
+        </w:rPr>
+        <w:t xml:space="preserve">, sin embargo, </w:t>
+      </w:r>
+      <w:r>
+        <w:rPr>
+          <w:rFonts w:cs="Arial"/>
+          <w:color w:val="4E4E4E"/>
+          <w:shd w:val="clear" w:color="auto" w:fill="FFFFFF"/>
+        </w:rPr>
+        <w:t>en la empresa ya se ha trabajado con muchos de los dispositivos mencionados, por lo que se cuenta con apoyo</w:t>
       </w:r>
       <w:r>
         <w:rPr>
@@ -1097,14 +1181,6 @@
           <w:shd w:val="clear" w:color="auto" w:fill="FFFFFF"/>
         </w:rPr>
         <w:t>.</w:t>
-      </w:r>
-      <w:r>
-        <w:rPr>
-          <w:rFonts w:cs="Arial"/>
-          <w:color w:val="4E4E4E"/>
-          <w:shd w:val="clear" w:color="auto" w:fill="FFFFFF"/>
-        </w:rPr>
-        <w:t xml:space="preserve"> </w:t>
       </w:r>
     </w:p>
     <w:p>
@@ -1309,28 +1385,7 @@
           <w:bottom w:val="single" w:sz="6" w:space="10" w:color="DADADA"/>
         </w:pBdr>
         <w:shd w:val="clear" w:color="auto" w:fill="FFFFFF"/>
-        <w:spacing w:before="240" w:after="60" w:line="240" w:lineRule="atLeast"/>
-        <w:outlineLvl w:val="1"/>
-        <w:rPr>
-          <w:rFonts w:ascii="Arial" w:eastAsia="Times New Roman" w:hAnsi="Arial" w:cs="Arial"/>
-          <w:b/>
-          <w:caps/>
-          <w:color w:val="323232"/>
-          <w:spacing w:val="15"/>
-          <w:sz w:val="32"/>
-          <w:szCs w:val="36"/>
-          <w:u w:val="single"/>
-          <w:lang w:eastAsia="es-SV"/>
-        </w:rPr>
-      </w:pPr>
-    </w:p>
-    <w:p>
-      <w:pPr>
-        <w:pBdr>
-          <w:bottom w:val="single" w:sz="6" w:space="10" w:color="DADADA"/>
-        </w:pBdr>
-        <w:shd w:val="clear" w:color="auto" w:fill="FFFFFF"/>
-        <w:spacing w:before="240" w:after="60" w:line="240" w:lineRule="atLeast"/>
+        <w:spacing w:before="240" w:after="0" w:line="240" w:lineRule="atLeast"/>
         <w:outlineLvl w:val="1"/>
         <w:rPr>
           <w:rFonts w:ascii="Arial" w:eastAsia="Times New Roman" w:hAnsi="Arial" w:cs="Arial"/>
@@ -1369,7 +1424,7 @@
         <w:tblLook w:val="04A0" w:firstRow="1" w:lastRow="0" w:firstColumn="1" w:lastColumn="0" w:noHBand="0" w:noVBand="1"/>
       </w:tblPr>
       <w:tblGrid>
-        <w:gridCol w:w="8068"/>
+        <w:gridCol w:w="10802"/>
       </w:tblGrid>
       <w:tr>
         <w:tc>
@@ -1431,14 +1486,13 @@
             <w:pPr>
               <w:pStyle w:val="Prrafodelista"/>
               <w:numPr>
-                <w:ilvl w:val="0"/>
+                <w:ilvl w:val="1"/>
                 <w:numId w:val="2"/>
               </w:numPr>
               <w:spacing w:after="0" w:line="240" w:lineRule="auto"/>
-              <w:rPr>
-                <w:rFonts w:eastAsia="Times New Roman" w:cs="Times New Roman"/>
-                <w:b/>
-                <w:bCs/>
+              <w:ind w:left="984" w:right="-647"/>
+              <w:rPr>
+                <w:rFonts w:eastAsia="Times New Roman" w:cs="Times New Roman"/>
                 <w:color w:val="4E4E4E"/>
                 <w:sz w:val="24"/>
                 <w:szCs w:val="24"/>
@@ -1448,14 +1502,273 @@
             <w:r>
               <w:rPr>
                 <w:rFonts w:eastAsia="Times New Roman" w:cs="Times New Roman"/>
-                <w:b/>
-                <w:bCs/>
-                <w:color w:val="4E4E4E"/>
-                <w:sz w:val="24"/>
-                <w:szCs w:val="24"/>
-                <w:lang w:eastAsia="es-SV"/>
-              </w:rPr>
-              <w:t>Creación e interacción con bases de datos en SQL Server o MySQL</w:t>
+                <w:color w:val="4E4E4E"/>
+                <w:sz w:val="24"/>
+                <w:szCs w:val="24"/>
+                <w:lang w:eastAsia="es-SV"/>
+              </w:rPr>
+              <w:t xml:space="preserve">Habilitades avanzadas en </w:t>
+            </w:r>
+            <w:r>
+              <w:rPr>
+                <w:rFonts w:eastAsia="Times New Roman" w:cs="Times New Roman"/>
+                <w:color w:val="1F4E79" w:themeColor="accent1" w:themeShade="80"/>
+                <w:sz w:val="24"/>
+                <w:szCs w:val="24"/>
+                <w:lang w:eastAsia="es-SV"/>
+              </w:rPr>
+              <w:t xml:space="preserve">diseño de interfaces visuales </w:t>
+            </w:r>
+            <w:r>
+              <w:rPr>
+                <w:rFonts w:eastAsia="Times New Roman" w:cs="Times New Roman"/>
+                <w:color w:val="4E4E4E"/>
+                <w:sz w:val="24"/>
+                <w:szCs w:val="24"/>
+                <w:lang w:eastAsia="es-SV"/>
+              </w:rPr>
+              <w:t xml:space="preserve">en </w:t>
+            </w:r>
+            <w:r>
+              <w:rPr>
+                <w:rFonts w:eastAsia="Times New Roman" w:cs="Times New Roman"/>
+                <w:color w:val="4E4E4E"/>
+                <w:sz w:val="24"/>
+                <w:szCs w:val="24"/>
+                <w:lang w:eastAsia="es-SV"/>
+              </w:rPr>
+              <w:t>Formularios y Controles de Usuario</w:t>
+            </w:r>
+            <w:r>
+              <w:rPr>
+                <w:rFonts w:eastAsia="Times New Roman" w:cs="Times New Roman"/>
+                <w:color w:val="4E4E4E"/>
+                <w:sz w:val="24"/>
+                <w:szCs w:val="24"/>
+                <w:lang w:eastAsia="es-SV"/>
+              </w:rPr>
+              <w:t>.</w:t>
+            </w:r>
+          </w:p>
+          <w:p>
+            <w:pPr>
+              <w:pStyle w:val="Prrafodelista"/>
+              <w:numPr>
+                <w:ilvl w:val="1"/>
+                <w:numId w:val="2"/>
+              </w:numPr>
+              <w:spacing w:after="0" w:line="240" w:lineRule="auto"/>
+              <w:ind w:left="984"/>
+              <w:rPr>
+                <w:rFonts w:eastAsia="Times New Roman" w:cs="Times New Roman"/>
+                <w:color w:val="4E4E4E"/>
+                <w:sz w:val="24"/>
+                <w:szCs w:val="24"/>
+                <w:lang w:eastAsia="es-SV"/>
+              </w:rPr>
+            </w:pPr>
+            <w:r>
+              <w:rPr>
+                <w:rFonts w:eastAsia="Times New Roman" w:cs="Times New Roman"/>
+                <w:color w:val="4E4E4E"/>
+                <w:sz w:val="24"/>
+                <w:szCs w:val="24"/>
+                <w:lang w:eastAsia="es-SV"/>
+              </w:rPr>
+              <w:t>Manejo avanzado de los tipos de datos de C#, conversiones</w:t>
+            </w:r>
+            <w:r>
+              <w:rPr>
+                <w:rFonts w:eastAsia="Times New Roman" w:cs="Times New Roman"/>
+                <w:color w:val="4E4E4E"/>
+                <w:sz w:val="24"/>
+                <w:szCs w:val="24"/>
+                <w:lang w:eastAsia="es-SV"/>
+              </w:rPr>
+              <w:t>, estructuras de control y clases.</w:t>
+            </w:r>
+          </w:p>
+          <w:p>
+            <w:pPr>
+              <w:pStyle w:val="Prrafodelista"/>
+              <w:numPr>
+                <w:ilvl w:val="1"/>
+                <w:numId w:val="2"/>
+              </w:numPr>
+              <w:spacing w:after="0" w:line="240" w:lineRule="auto"/>
+              <w:ind w:left="984"/>
+              <w:rPr>
+                <w:rFonts w:eastAsia="Times New Roman" w:cs="Times New Roman"/>
+                <w:color w:val="4E4E4E"/>
+                <w:sz w:val="24"/>
+                <w:szCs w:val="24"/>
+                <w:lang w:eastAsia="es-SV"/>
+              </w:rPr>
+            </w:pPr>
+            <w:r>
+              <w:rPr>
+                <w:rFonts w:eastAsia="Times New Roman" w:cs="Times New Roman"/>
+                <w:color w:val="4E4E4E"/>
+                <w:sz w:val="24"/>
+                <w:szCs w:val="24"/>
+                <w:lang w:eastAsia="es-SV"/>
+              </w:rPr>
+              <w:t xml:space="preserve">Manejo intermedio de </w:t>
+            </w:r>
+            <w:proofErr w:type="spellStart"/>
+            <w:r>
+              <w:rPr>
+                <w:rFonts w:eastAsia="Times New Roman" w:cs="Times New Roman"/>
+                <w:color w:val="1F4E79" w:themeColor="accent1" w:themeShade="80"/>
+                <w:sz w:val="24"/>
+                <w:szCs w:val="24"/>
+                <w:lang w:eastAsia="es-SV"/>
+              </w:rPr>
+              <w:t>DataTables</w:t>
+            </w:r>
+            <w:proofErr w:type="spellEnd"/>
+            <w:r>
+              <w:rPr>
+                <w:rFonts w:eastAsia="Times New Roman" w:cs="Times New Roman"/>
+                <w:color w:val="4E4E4E"/>
+                <w:sz w:val="24"/>
+                <w:szCs w:val="24"/>
+                <w:lang w:eastAsia="es-SV"/>
+              </w:rPr>
+              <w:t xml:space="preserve">, </w:t>
+            </w:r>
+            <w:proofErr w:type="spellStart"/>
+            <w:r>
+              <w:rPr>
+                <w:rFonts w:eastAsia="Times New Roman" w:cs="Times New Roman"/>
+                <w:color w:val="1F4E79" w:themeColor="accent1" w:themeShade="80"/>
+                <w:sz w:val="24"/>
+                <w:szCs w:val="24"/>
+                <w:lang w:eastAsia="es-SV"/>
+              </w:rPr>
+              <w:t>DataSets</w:t>
+            </w:r>
+            <w:proofErr w:type="spellEnd"/>
+            <w:r>
+              <w:rPr>
+                <w:rFonts w:eastAsia="Times New Roman" w:cs="Times New Roman"/>
+                <w:color w:val="1F4E79" w:themeColor="accent1" w:themeShade="80"/>
+                <w:sz w:val="24"/>
+                <w:szCs w:val="24"/>
+                <w:lang w:eastAsia="es-SV"/>
+              </w:rPr>
+              <w:t xml:space="preserve"> </w:t>
+            </w:r>
+            <w:r>
+              <w:rPr>
+                <w:rFonts w:eastAsia="Times New Roman" w:cs="Times New Roman"/>
+                <w:color w:val="4E4E4E"/>
+                <w:sz w:val="24"/>
+                <w:szCs w:val="24"/>
+                <w:lang w:eastAsia="es-SV"/>
+              </w:rPr>
+              <w:t xml:space="preserve">y </w:t>
+            </w:r>
+            <w:proofErr w:type="spellStart"/>
+            <w:r>
+              <w:rPr>
+                <w:rFonts w:eastAsia="Times New Roman" w:cs="Times New Roman"/>
+                <w:color w:val="1F4E79" w:themeColor="accent1" w:themeShade="80"/>
+                <w:sz w:val="24"/>
+                <w:szCs w:val="24"/>
+                <w:lang w:eastAsia="es-SV"/>
+              </w:rPr>
+              <w:t>DataGridViews</w:t>
+            </w:r>
+            <w:proofErr w:type="spellEnd"/>
+            <w:r>
+              <w:rPr>
+                <w:rFonts w:eastAsia="Times New Roman" w:cs="Times New Roman"/>
+                <w:color w:val="4E4E4E"/>
+                <w:sz w:val="24"/>
+                <w:szCs w:val="24"/>
+                <w:lang w:eastAsia="es-SV"/>
+              </w:rPr>
+              <w:t>.</w:t>
+            </w:r>
+          </w:p>
+          <w:p>
+            <w:pPr>
+              <w:pStyle w:val="Prrafodelista"/>
+              <w:numPr>
+                <w:ilvl w:val="1"/>
+                <w:numId w:val="2"/>
+              </w:numPr>
+              <w:spacing w:after="0" w:line="240" w:lineRule="auto"/>
+              <w:ind w:left="984"/>
+              <w:rPr>
+                <w:rFonts w:eastAsia="Times New Roman" w:cs="Times New Roman"/>
+                <w:color w:val="4E4E4E"/>
+                <w:sz w:val="24"/>
+                <w:szCs w:val="24"/>
+                <w:lang w:eastAsia="es-SV"/>
+              </w:rPr>
+            </w:pPr>
+            <w:r>
+              <w:rPr>
+                <w:rFonts w:eastAsia="Times New Roman" w:cs="Times New Roman"/>
+                <w:color w:val="4E4E4E"/>
+                <w:sz w:val="24"/>
+                <w:szCs w:val="24"/>
+                <w:lang w:eastAsia="es-SV"/>
+              </w:rPr>
+              <w:t xml:space="preserve">Manejo básico de </w:t>
+            </w:r>
+            <w:proofErr w:type="spellStart"/>
+            <w:r>
+              <w:rPr>
+                <w:rFonts w:eastAsia="Times New Roman" w:cs="Times New Roman"/>
+                <w:color w:val="1F4E79" w:themeColor="accent1" w:themeShade="80"/>
+                <w:sz w:val="24"/>
+                <w:szCs w:val="24"/>
+                <w:lang w:eastAsia="es-SV"/>
+              </w:rPr>
+              <w:t>BackgroundWorkers</w:t>
+            </w:r>
+            <w:proofErr w:type="spellEnd"/>
+            <w:r>
+              <w:rPr>
+                <w:rFonts w:eastAsia="Times New Roman" w:cs="Times New Roman"/>
+                <w:color w:val="1F4E79" w:themeColor="accent1" w:themeShade="80"/>
+                <w:sz w:val="24"/>
+                <w:szCs w:val="24"/>
+                <w:lang w:eastAsia="es-SV"/>
+              </w:rPr>
+              <w:t xml:space="preserve"> </w:t>
+            </w:r>
+            <w:r>
+              <w:rPr>
+                <w:rFonts w:eastAsia="Times New Roman" w:cs="Times New Roman"/>
+                <w:color w:val="4E4E4E"/>
+                <w:sz w:val="24"/>
+                <w:szCs w:val="24"/>
+                <w:lang w:eastAsia="es-SV"/>
+              </w:rPr>
+              <w:t>y estructura</w:t>
+            </w:r>
+            <w:r>
+              <w:rPr>
+                <w:rFonts w:eastAsia="Times New Roman" w:cs="Times New Roman"/>
+                <w:sz w:val="24"/>
+                <w:szCs w:val="24"/>
+                <w:lang w:eastAsia="es-SV"/>
+              </w:rPr>
+              <w:t xml:space="preserve"> </w:t>
+            </w:r>
+            <w:r>
+              <w:rPr>
+                <w:rFonts w:eastAsia="Times New Roman" w:cs="Times New Roman"/>
+                <w:color w:val="1F4E79" w:themeColor="accent1" w:themeShade="80"/>
+                <w:sz w:val="24"/>
+                <w:szCs w:val="24"/>
+                <w:lang w:eastAsia="es-SV"/>
+              </w:rPr>
+              <w:t>Try-Catch.</w:t>
             </w:r>
           </w:p>
           <w:p>
@@ -1486,7 +1799,7 @@
                 <w:szCs w:val="24"/>
                 <w:lang w:eastAsia="es-SV"/>
               </w:rPr>
-              <w:t xml:space="preserve">Manejo de repositorios en </w:t>
+              <w:t>Bases</w:t>
             </w:r>
             <w:r>
               <w:rPr>
@@ -1498,10 +1811,151 @@
                 <w:szCs w:val="24"/>
                 <w:lang w:eastAsia="es-SV"/>
               </w:rPr>
-              <w:t xml:space="preserve">Git y </w:t>
-            </w:r>
-            <w:proofErr w:type="spellStart"/>
-            <w:r>
+              <w:t xml:space="preserve"> de datos en SQL Server o MySQL</w:t>
+            </w:r>
+          </w:p>
+          <w:p>
+            <w:pPr>
+              <w:pStyle w:val="Prrafodelista"/>
+              <w:numPr>
+                <w:ilvl w:val="1"/>
+                <w:numId w:val="2"/>
+              </w:numPr>
+              <w:spacing w:after="0" w:line="240" w:lineRule="auto"/>
+              <w:ind w:left="984"/>
+              <w:rPr>
+                <w:rFonts w:eastAsia="Times New Roman" w:cs="Times New Roman"/>
+                <w:color w:val="4E4E4E"/>
+                <w:sz w:val="24"/>
+                <w:szCs w:val="24"/>
+                <w:lang w:eastAsia="es-SV"/>
+              </w:rPr>
+            </w:pPr>
+            <w:r>
+              <w:rPr>
+                <w:rFonts w:eastAsia="Times New Roman" w:cs="Times New Roman"/>
+                <w:color w:val="1F4E79" w:themeColor="accent1" w:themeShade="80"/>
+                <w:sz w:val="24"/>
+                <w:szCs w:val="24"/>
+                <w:lang w:eastAsia="es-SV"/>
+              </w:rPr>
+              <w:t xml:space="preserve">Creación </w:t>
+            </w:r>
+            <w:r>
+              <w:rPr>
+                <w:rFonts w:eastAsia="Times New Roman" w:cs="Times New Roman"/>
+                <w:color w:val="4E4E4E"/>
+                <w:sz w:val="24"/>
+                <w:szCs w:val="24"/>
+                <w:lang w:eastAsia="es-SV"/>
+              </w:rPr>
+              <w:t xml:space="preserve">de bases de datos, tablas y </w:t>
+            </w:r>
+            <w:r>
+              <w:rPr>
+                <w:rFonts w:eastAsia="Times New Roman" w:cs="Times New Roman"/>
+                <w:color w:val="4E4E4E"/>
+                <w:sz w:val="24"/>
+                <w:szCs w:val="24"/>
+                <w:lang w:eastAsia="es-SV"/>
+              </w:rPr>
+              <w:t>sus respectivas columnas.</w:t>
+            </w:r>
+          </w:p>
+          <w:p>
+            <w:pPr>
+              <w:pStyle w:val="Prrafodelista"/>
+              <w:numPr>
+                <w:ilvl w:val="1"/>
+                <w:numId w:val="2"/>
+              </w:numPr>
+              <w:spacing w:after="0" w:line="240" w:lineRule="auto"/>
+              <w:ind w:left="984"/>
+              <w:rPr>
+                <w:rFonts w:eastAsia="Times New Roman" w:cs="Times New Roman"/>
+                <w:color w:val="4E4E4E"/>
+                <w:sz w:val="24"/>
+                <w:szCs w:val="24"/>
+                <w:lang w:eastAsia="es-SV"/>
+              </w:rPr>
+            </w:pPr>
+            <w:r>
+              <w:rPr>
+                <w:rFonts w:eastAsia="Times New Roman" w:cs="Times New Roman"/>
+                <w:color w:val="4E4E4E"/>
+                <w:sz w:val="24"/>
+                <w:szCs w:val="24"/>
+                <w:lang w:eastAsia="es-SV"/>
+              </w:rPr>
+              <w:t xml:space="preserve">Manejo avanzado de </w:t>
+            </w:r>
+            <w:r>
+              <w:rPr>
+                <w:rFonts w:eastAsia="Times New Roman" w:cs="Times New Roman"/>
+                <w:color w:val="1F4E79" w:themeColor="accent1" w:themeShade="80"/>
+                <w:sz w:val="24"/>
+                <w:szCs w:val="24"/>
+                <w:lang w:eastAsia="es-SV"/>
+              </w:rPr>
+              <w:t xml:space="preserve">instrucciones de SQL </w:t>
+            </w:r>
+            <w:r>
+              <w:rPr>
+                <w:rFonts w:eastAsia="Times New Roman" w:cs="Times New Roman"/>
+                <w:color w:val="4E4E4E"/>
+                <w:sz w:val="24"/>
+                <w:szCs w:val="24"/>
+                <w:lang w:eastAsia="es-SV"/>
+              </w:rPr>
+              <w:t>(SELECT, UPDATE, INSERT, DELETE, WHERE).</w:t>
+            </w:r>
+          </w:p>
+          <w:p>
+            <w:pPr>
+              <w:pStyle w:val="Prrafodelista"/>
+              <w:numPr>
+                <w:ilvl w:val="1"/>
+                <w:numId w:val="2"/>
+              </w:numPr>
+              <w:spacing w:after="0" w:line="240" w:lineRule="auto"/>
+              <w:ind w:left="984"/>
+              <w:rPr>
+                <w:rFonts w:eastAsia="Times New Roman" w:cs="Times New Roman"/>
+                <w:color w:val="4E4E4E"/>
+                <w:sz w:val="24"/>
+                <w:szCs w:val="24"/>
+                <w:lang w:eastAsia="es-SV"/>
+              </w:rPr>
+            </w:pPr>
+            <w:r>
+              <w:rPr>
+                <w:rFonts w:eastAsia="Times New Roman" w:cs="Times New Roman"/>
+                <w:color w:val="4E4E4E"/>
+                <w:sz w:val="24"/>
+                <w:szCs w:val="24"/>
+                <w:lang w:eastAsia="es-SV"/>
+              </w:rPr>
+              <w:t xml:space="preserve">Interacción de SQL con otras aplicaciones, principalmente </w:t>
+            </w:r>
+            <w:r>
+              <w:rPr>
+                <w:rFonts w:eastAsia="Times New Roman" w:cs="Times New Roman"/>
+                <w:color w:val="4E4E4E"/>
+                <w:sz w:val="24"/>
+                <w:szCs w:val="24"/>
+                <w:lang w:eastAsia="es-SV"/>
+              </w:rPr>
+              <w:t>con Visual Studio.</w:t>
+            </w:r>
+          </w:p>
+          <w:p>
+            <w:pPr>
+              <w:pStyle w:val="Prrafodelista"/>
+              <w:numPr>
+                <w:ilvl w:val="0"/>
+                <w:numId w:val="2"/>
+              </w:numPr>
+              <w:spacing w:after="0" w:line="240" w:lineRule="auto"/>
               <w:rPr>
                 <w:rFonts w:eastAsia="Times New Roman" w:cs="Times New Roman"/>
                 <w:b/>
@@ -1511,9 +1965,125 @@
                 <w:szCs w:val="24"/>
                 <w:lang w:eastAsia="es-SV"/>
               </w:rPr>
-              <w:t>Github</w:t>
-            </w:r>
-            <w:proofErr w:type="spellEnd"/>
+            </w:pPr>
+            <w:r>
+              <w:rPr>
+                <w:rFonts w:eastAsia="Times New Roman" w:cs="Times New Roman"/>
+                <w:b/>
+                <w:bCs/>
+                <w:color w:val="4E4E4E"/>
+                <w:sz w:val="24"/>
+                <w:szCs w:val="24"/>
+                <w:lang w:eastAsia="es-SV"/>
+              </w:rPr>
+              <w:t xml:space="preserve">Git y </w:t>
+            </w:r>
+            <w:r>
+              <w:rPr>
+                <w:rFonts w:eastAsia="Times New Roman" w:cs="Times New Roman"/>
+                <w:b/>
+                <w:bCs/>
+                <w:color w:val="4E4E4E"/>
+                <w:sz w:val="24"/>
+                <w:szCs w:val="24"/>
+                <w:lang w:eastAsia="es-SV"/>
+              </w:rPr>
+              <w:t>GitLab/</w:t>
+            </w:r>
+            <w:r>
+              <w:rPr>
+                <w:rFonts w:eastAsia="Times New Roman" w:cs="Times New Roman"/>
+                <w:b/>
+                <w:bCs/>
+                <w:color w:val="4E4E4E"/>
+                <w:sz w:val="24"/>
+                <w:szCs w:val="24"/>
+                <w:lang w:eastAsia="es-SV"/>
+              </w:rPr>
+              <w:t>Git</w:t>
+            </w:r>
+            <w:r>
+              <w:rPr>
+                <w:rFonts w:eastAsia="Times New Roman" w:cs="Times New Roman"/>
+                <w:b/>
+                <w:bCs/>
+                <w:color w:val="4E4E4E"/>
+                <w:sz w:val="24"/>
+                <w:szCs w:val="24"/>
+                <w:lang w:eastAsia="es-SV"/>
+              </w:rPr>
+              <w:t>H</w:t>
+            </w:r>
+            <w:r>
+              <w:rPr>
+                <w:rFonts w:eastAsia="Times New Roman" w:cs="Times New Roman"/>
+                <w:b/>
+                <w:bCs/>
+                <w:color w:val="4E4E4E"/>
+                <w:sz w:val="24"/>
+                <w:szCs w:val="24"/>
+                <w:lang w:eastAsia="es-SV"/>
+              </w:rPr>
+              <w:t>ub</w:t>
+            </w:r>
+          </w:p>
+          <w:p>
+            <w:pPr>
+              <w:pStyle w:val="Prrafodelista"/>
+              <w:numPr>
+                <w:ilvl w:val="1"/>
+                <w:numId w:val="2"/>
+              </w:numPr>
+              <w:spacing w:after="0" w:line="240" w:lineRule="auto"/>
+              <w:ind w:left="984"/>
+              <w:rPr>
+                <w:rFonts w:eastAsia="Times New Roman" w:cs="Times New Roman"/>
+                <w:color w:val="4E4E4E"/>
+                <w:sz w:val="24"/>
+                <w:szCs w:val="24"/>
+                <w:lang w:eastAsia="es-SV"/>
+              </w:rPr>
+            </w:pPr>
+            <w:r>
+              <w:rPr>
+                <w:rFonts w:eastAsia="Times New Roman" w:cs="Times New Roman"/>
+                <w:color w:val="4E4E4E"/>
+                <w:sz w:val="24"/>
+                <w:szCs w:val="24"/>
+                <w:lang w:eastAsia="es-SV"/>
+              </w:rPr>
+              <w:t xml:space="preserve">Manejo de </w:t>
+            </w:r>
+            <w:r>
+              <w:rPr>
+                <w:rFonts w:eastAsia="Times New Roman" w:cs="Times New Roman"/>
+                <w:color w:val="4E4E4E"/>
+                <w:sz w:val="24"/>
+                <w:szCs w:val="24"/>
+                <w:lang w:eastAsia="es-SV"/>
+              </w:rPr>
+              <w:t xml:space="preserve">repositorios locales y remotos </w:t>
+            </w:r>
+            <w:r>
+              <w:rPr>
+                <w:rFonts w:eastAsia="Times New Roman" w:cs="Times New Roman"/>
+                <w:color w:val="1F4E79" w:themeColor="accent1" w:themeShade="80"/>
+                <w:sz w:val="24"/>
+                <w:szCs w:val="24"/>
+                <w:lang w:eastAsia="es-SV"/>
+              </w:rPr>
+              <w:t xml:space="preserve">al menos con interfaces visuales </w:t>
+            </w:r>
+            <w:r>
+              <w:rPr>
+                <w:rFonts w:eastAsia="Times New Roman" w:cs="Times New Roman"/>
+                <w:color w:val="4E4E4E"/>
+                <w:sz w:val="24"/>
+                <w:szCs w:val="24"/>
+                <w:lang w:eastAsia="es-SV"/>
+              </w:rPr>
+              <w:t>como la de Visual Studio, Visual Studio Code o aplicaciones específicas para uso de Git en Windows.</w:t>
+            </w:r>
           </w:p>
         </w:tc>
       </w:tr>
@@ -1552,7 +2122,7 @@
           <w:bottom w:val="single" w:sz="6" w:space="10" w:color="DADADA"/>
         </w:pBdr>
         <w:shd w:val="clear" w:color="auto" w:fill="FFFFFF"/>
-        <w:spacing w:before="240" w:after="60" w:line="240" w:lineRule="atLeast"/>
+        <w:spacing w:before="240" w:after="0" w:line="240" w:lineRule="atLeast"/>
         <w:outlineLvl w:val="1"/>
         <w:rPr>
           <w:rFonts w:ascii="Arial" w:eastAsia="Times New Roman" w:hAnsi="Arial" w:cs="Arial"/>
@@ -1582,6 +2152,7 @@
     <w:tbl>
       <w:tblPr>
         <w:tblW w:w="0" w:type="auto"/>
+        <w:tblInd w:w="-142" w:type="dxa"/>
         <w:tblCellMar>
           <w:top w:w="15" w:type="dxa"/>
           <w:left w:w="15" w:type="dxa"/>
@@ -1591,13 +2162,13 @@
         <w:tblLook w:val="04A0" w:firstRow="1" w:lastRow="0" w:firstColumn="1" w:lastColumn="0" w:noHBand="0" w:noVBand="1"/>
       </w:tblPr>
       <w:tblGrid>
-        <w:gridCol w:w="2737"/>
-        <w:gridCol w:w="5060"/>
+        <w:gridCol w:w="2410"/>
+        <w:gridCol w:w="7797"/>
       </w:tblGrid>
       <w:tr>
         <w:tc>
           <w:tcPr>
-            <w:tcW w:w="0" w:type="auto"/>
+            <w:tcW w:w="2410" w:type="dxa"/>
             <w:tcMar>
               <w:top w:w="30" w:type="dxa"/>
               <w:left w:w="150" w:type="dxa"/>
@@ -1609,6 +2180,7 @@
           </w:tcPr>
           <w:p>
             <w:pPr>
+              <w:ind w:right="-538"/>
               <w:rPr>
                 <w:rFonts w:ascii="Arial" w:hAnsi="Arial" w:cs="Arial"/>
                 <w:b/>
@@ -1658,7 +2230,7 @@
         </w:tc>
         <w:tc>
           <w:tcPr>
-            <w:tcW w:w="5060" w:type="dxa"/>
+            <w:tcW w:w="7797" w:type="dxa"/>
             <w:tcMar>
               <w:top w:w="30" w:type="dxa"/>
               <w:left w:w="150" w:type="dxa"/>
@@ -1670,6 +2242,10 @@
           </w:tcPr>
           <w:p>
             <w:pPr>
+              <w:tabs>
+                <w:tab w:val="left" w:pos="7787"/>
+              </w:tabs>
+              <w:ind w:right="-818"/>
               <w:rPr>
                 <w:rFonts w:ascii="Arial" w:hAnsi="Arial" w:cs="Arial"/>
                 <w:color w:val="4E4E4E"/>
@@ -1680,7 +2256,7 @@
             <w:r>
               <w:rPr>
                 <w:rFonts w:ascii="Arial" w:hAnsi="Arial" w:cs="Arial"/>
-                <w:color w:val="4E4E4E"/>
+                <w:color w:val="C00000"/>
                 <w:sz w:val="18"/>
                 <w:szCs w:val="18"/>
               </w:rPr>
@@ -1689,7 +2265,7 @@
             <w:r>
               <w:rPr>
                 <w:rFonts w:ascii="Arial" w:hAnsi="Arial" w:cs="Arial"/>
-                <w:color w:val="4E4E4E"/>
+                <w:color w:val="C00000"/>
                 <w:sz w:val="18"/>
                 <w:szCs w:val="18"/>
               </w:rPr>
@@ -1698,7 +2274,7 @@
             <w:r>
               <w:rPr>
                 <w:rFonts w:ascii="Arial" w:hAnsi="Arial" w:cs="Arial"/>
-                <w:color w:val="4E4E4E"/>
+                <w:color w:val="C00000"/>
                 <w:sz w:val="18"/>
                 <w:szCs w:val="18"/>
               </w:rPr>
@@ -1712,35 +2288,44 @@
                 <w:szCs w:val="18"/>
               </w:rPr>
               <w:br/>
-              <w:t>*Con experiencia y habilidad demostrable</w:t>
             </w:r>
             <w:r>
               <w:rPr>
                 <w:rFonts w:ascii="Arial" w:hAnsi="Arial" w:cs="Arial"/>
-                <w:color w:val="4E4E4E"/>
                 <w:sz w:val="18"/>
                 <w:szCs w:val="18"/>
               </w:rPr>
-              <w:t>s</w:t>
+              <w:t>*</w:t>
             </w:r>
             <w:r>
               <w:rPr>
                 <w:rFonts w:ascii="Arial" w:hAnsi="Arial" w:cs="Arial"/>
-                <w:color w:val="4E4E4E"/>
                 <w:sz w:val="18"/>
                 <w:szCs w:val="18"/>
               </w:rPr>
-              <w:t xml:space="preserve">, carreras relacionadas pueden ser consideradas. </w:t>
+              <w:t>Otras ramas de la ingeniería y otro nivel de progreso en la carrera se pueden considerar si las habilidades</w:t>
+            </w:r>
+            <w:r>
+              <w:rPr>
+                <w:rFonts w:ascii="Arial" w:hAnsi="Arial" w:cs="Arial"/>
+                <w:sz w:val="18"/>
+                <w:szCs w:val="18"/>
+              </w:rPr>
+              <w:t xml:space="preserve"> requeridas son demostrables</w:t>
+            </w:r>
+            <w:r>
+              <w:rPr>
+                <w:rFonts w:ascii="Arial" w:hAnsi="Arial" w:cs="Arial"/>
+                <w:sz w:val="18"/>
+                <w:szCs w:val="18"/>
+              </w:rPr>
+              <w:t xml:space="preserve"> (preferentemente con portafolio en GitHub o GitLab).</w:t>
             </w:r>
           </w:p>
         </w:tc>
       </w:tr>
     </w:tbl>
-    <w:p>
-      <w:pPr>
-        <w:jc w:val="right"/>
-      </w:pPr>
-    </w:p>
+    <w:p/>
     <w:sectPr>
       <w:footerReference w:type="default" r:id="rId10"/>
       <w:pgSz w:w="12242" w:h="19845" w:code="1"/>
@@ -2101,29 +2686,29 @@
   <w:abstractNum w:abstractNumId="0" w15:restartNumberingAfterBreak="0">
     <w:nsid w:val="02E66E53"/>
     <w:multiLevelType w:val="hybridMultilevel"/>
-    <w:tmpl w:val="D65879F0"/>
-    <w:lvl w:ilvl="0" w:tplc="440A000D">
+    <w:tmpl w:val="3926E480"/>
+    <w:lvl w:ilvl="0" w:tplc="440A0005">
+      <w:start w:val="1"/>
+      <w:numFmt w:val="bullet"/>
+      <w:lvlText w:val=""/>
+      <w:lvlJc w:val="left"/>
+      <w:pPr>
+        <w:ind w:left="360" w:hanging="360"/>
+      </w:pPr>
+      <w:rPr>
+        <w:rFonts w:ascii="Wingdings" w:hAnsi="Wingdings" w:hint="default"/>
+      </w:rPr>
+    </w:lvl>
+    <w:lvl w:ilvl="1" w:tplc="440A000D">
       <w:start w:val="1"/>
       <w:numFmt w:val="bullet"/>
       <w:lvlText w:val=""/>
       <w:lvlJc w:val="left"/>
       <w:pPr>
-        <w:ind w:left="720" w:hanging="360"/>
+        <w:ind w:left="1080" w:hanging="360"/>
       </w:pPr>
       <w:rPr>
         <w:rFonts w:ascii="Wingdings" w:hAnsi="Wingdings" w:hint="default"/>
-      </w:rPr>
-    </w:lvl>
-    <w:lvl w:ilvl="1" w:tplc="440A0003" w:tentative="1">
-      <w:start w:val="1"/>
-      <w:numFmt w:val="bullet"/>
-      <w:lvlText w:val="o"/>
-      <w:lvlJc w:val="left"/>
-      <w:pPr>
-        <w:ind w:left="1440" w:hanging="360"/>
-      </w:pPr>
-      <w:rPr>
-        <w:rFonts w:ascii="Courier New" w:hAnsi="Courier New" w:cs="Courier New" w:hint="default"/>
       </w:rPr>
     </w:lvl>
     <w:lvl w:ilvl="2" w:tplc="440A0005" w:tentative="1">
@@ -2132,7 +2717,7 @@
       <w:lvlText w:val=""/>
       <w:lvlJc w:val="left"/>
       <w:pPr>
-        <w:ind w:left="2160" w:hanging="360"/>
+        <w:ind w:left="1800" w:hanging="360"/>
       </w:pPr>
       <w:rPr>
         <w:rFonts w:ascii="Wingdings" w:hAnsi="Wingdings" w:hint="default"/>
@@ -2144,7 +2729,7 @@
       <w:lvlText w:val=""/>
       <w:lvlJc w:val="left"/>
       <w:pPr>
-        <w:ind w:left="2880" w:hanging="360"/>
+        <w:ind w:left="2520" w:hanging="360"/>
       </w:pPr>
       <w:rPr>
         <w:rFonts w:ascii="Symbol" w:hAnsi="Symbol" w:hint="default"/>
@@ -2156,7 +2741,7 @@
       <w:lvlText w:val="o"/>
       <w:lvlJc w:val="left"/>
       <w:pPr>
-        <w:ind w:left="3600" w:hanging="360"/>
+        <w:ind w:left="3240" w:hanging="360"/>
       </w:pPr>
       <w:rPr>
         <w:rFonts w:ascii="Courier New" w:hAnsi="Courier New" w:cs="Courier New" w:hint="default"/>
@@ -2168,7 +2753,7 @@
       <w:lvlText w:val=""/>
       <w:lvlJc w:val="left"/>
       <w:pPr>
-        <w:ind w:left="4320" w:hanging="360"/>
+        <w:ind w:left="3960" w:hanging="360"/>
       </w:pPr>
       <w:rPr>
         <w:rFonts w:ascii="Wingdings" w:hAnsi="Wingdings" w:hint="default"/>
@@ -2180,7 +2765,7 @@
       <w:lvlText w:val=""/>
       <w:lvlJc w:val="left"/>
       <w:pPr>
-        <w:ind w:left="5040" w:hanging="360"/>
+        <w:ind w:left="4680" w:hanging="360"/>
       </w:pPr>
       <w:rPr>
         <w:rFonts w:ascii="Symbol" w:hAnsi="Symbol" w:hint="default"/>
@@ -2192,7 +2777,7 @@
       <w:lvlText w:val="o"/>
       <w:lvlJc w:val="left"/>
       <w:pPr>
-        <w:ind w:left="5760" w:hanging="360"/>
+        <w:ind w:left="5400" w:hanging="360"/>
       </w:pPr>
       <w:rPr>
         <w:rFonts w:ascii="Courier New" w:hAnsi="Courier New" w:cs="Courier New" w:hint="default"/>
@@ -2204,7 +2789,7 @@
       <w:lvlText w:val=""/>
       <w:lvlJc w:val="left"/>
       <w:pPr>
-        <w:ind w:left="6480" w:hanging="360"/>
+        <w:ind w:left="6120" w:hanging="360"/>
       </w:pPr>
       <w:rPr>
         <w:rFonts w:ascii="Wingdings" w:hAnsi="Wingdings" w:hint="default"/>
@@ -2456,6 +3041,7 @@
     <w:lsdException w:name="HTML Sample" w:semiHidden="1" w:unhideWhenUsed="1"/>
     <w:lsdException w:name="HTML Typewriter" w:semiHidden="1" w:unhideWhenUsed="1"/>
     <w:lsdException w:name="HTML Variable" w:semiHidden="1" w:unhideWhenUsed="1"/>
+    <w:lsdException w:name="Normal Table" w:semiHidden="1" w:unhideWhenUsed="1"/>
     <w:lsdException w:name="annotation subject" w:semiHidden="1" w:unhideWhenUsed="1"/>
     <w:lsdException w:name="No List" w:semiHidden="1" w:unhideWhenUsed="1"/>
     <w:lsdException w:name="Outline List 1" w:semiHidden="1" w:unhideWhenUsed="1"/>
@@ -2498,8 +3084,11 @@
     <w:lsdException w:name="Table Contemporary" w:semiHidden="1" w:unhideWhenUsed="1"/>
     <w:lsdException w:name="Table Elegant" w:semiHidden="1" w:unhideWhenUsed="1"/>
     <w:lsdException w:name="Table Professional" w:semiHidden="1" w:unhideWhenUsed="1"/>
+    <w:lsdException w:name="Table Subtle 1" w:semiHidden="1" w:unhideWhenUsed="1"/>
     <w:lsdException w:name="Table Subtle 2" w:semiHidden="1" w:unhideWhenUsed="1"/>
     <w:lsdException w:name="Table Web 1" w:semiHidden="1" w:unhideWhenUsed="1"/>
+    <w:lsdException w:name="Table Web 2" w:semiHidden="1" w:unhideWhenUsed="1"/>
+    <w:lsdException w:name="Table Web 3" w:semiHidden="1" w:unhideWhenUsed="1"/>
     <w:lsdException w:name="Balloon Text" w:semiHidden="1" w:unhideWhenUsed="1"/>
     <w:lsdException w:name="Table Grid" w:uiPriority="39"/>
     <w:lsdException w:name="Table Theme" w:semiHidden="1" w:unhideWhenUsed="1"/>

</xml_diff>

<commit_message>
Archivos .docx y .pdf actualizados
</commit_message>
<xml_diff>
--- a/Plaza Programador .NET & SQL.docx
+++ b/Plaza Programador .NET & SQL.docx
@@ -206,7 +206,15 @@
                 <w:szCs w:val="24"/>
                 <w:lang w:eastAsia="es-SV"/>
               </w:rPr>
-              <w:t>Automatización Industrial</w:t>
+              <w:t xml:space="preserve">Automatización </w:t>
+            </w:r>
+            <w:r>
+              <w:rPr>
+                <w:rFonts w:eastAsia="Times New Roman" w:cs="Times New Roman"/>
+                <w:szCs w:val="24"/>
+                <w:lang w:eastAsia="es-SV"/>
+              </w:rPr>
+              <w:t>y Desarrollo de Software para Procesos Industriales</w:t>
             </w:r>
           </w:p>
         </w:tc>
@@ -484,6 +492,7 @@
                 <w:bCs/>
                 <w:color w:val="4E4E4E"/>
                 <w:szCs w:val="24"/>
+                <w:u w:val="single"/>
                 <w:lang w:eastAsia="es-SV"/>
               </w:rPr>
             </w:pPr>
@@ -496,7 +505,7 @@
                 <w:szCs w:val="24"/>
                 <w:lang w:eastAsia="es-SV"/>
               </w:rPr>
-              <w:t>Género</w:t>
+              <w:t>Edad</w:t>
             </w:r>
           </w:p>
         </w:tc>
@@ -526,75 +535,6 @@
                 <w:szCs w:val="24"/>
                 <w:lang w:eastAsia="es-SV"/>
               </w:rPr>
-              <w:t>Indiferente</w:t>
-            </w:r>
-          </w:p>
-        </w:tc>
-      </w:tr>
-      <w:tr>
-        <w:tc>
-          <w:tcPr>
-            <w:tcW w:w="2830" w:type="dxa"/>
-            <w:tcMar>
-              <w:top w:w="30" w:type="dxa"/>
-              <w:left w:w="150" w:type="dxa"/>
-              <w:bottom w:w="30" w:type="dxa"/>
-              <w:right w:w="675" w:type="dxa"/>
-            </w:tcMar>
-            <w:hideMark/>
-          </w:tcPr>
-          <w:p>
-            <w:pPr>
-              <w:spacing w:after="0" w:line="240" w:lineRule="auto"/>
-              <w:rPr>
-                <w:rFonts w:ascii="Times New Roman" w:eastAsia="Times New Roman" w:hAnsi="Times New Roman" w:cs="Times New Roman"/>
-                <w:b/>
-                <w:bCs/>
-                <w:color w:val="4E4E4E"/>
-                <w:szCs w:val="24"/>
-                <w:u w:val="single"/>
-                <w:lang w:eastAsia="es-SV"/>
-              </w:rPr>
-            </w:pPr>
-            <w:r>
-              <w:rPr>
-                <w:rFonts w:ascii="Times New Roman" w:eastAsia="Times New Roman" w:hAnsi="Times New Roman" w:cs="Times New Roman"/>
-                <w:b/>
-                <w:bCs/>
-                <w:color w:val="4E4E4E"/>
-                <w:szCs w:val="24"/>
-                <w:lang w:eastAsia="es-SV"/>
-              </w:rPr>
-              <w:t>Edad</w:t>
-            </w:r>
-          </w:p>
-        </w:tc>
-        <w:tc>
-          <w:tcPr>
-            <w:tcW w:w="7962" w:type="dxa"/>
-            <w:tcMar>
-              <w:top w:w="30" w:type="dxa"/>
-              <w:left w:w="150" w:type="dxa"/>
-              <w:bottom w:w="30" w:type="dxa"/>
-              <w:right w:w="675" w:type="dxa"/>
-            </w:tcMar>
-            <w:hideMark/>
-          </w:tcPr>
-          <w:p>
-            <w:pPr>
-              <w:spacing w:after="0" w:line="240" w:lineRule="auto"/>
-              <w:rPr>
-                <w:rFonts w:eastAsia="Times New Roman" w:cs="Times New Roman"/>
-                <w:szCs w:val="24"/>
-                <w:lang w:eastAsia="es-SV"/>
-              </w:rPr>
-            </w:pPr>
-            <w:r>
-              <w:rPr>
-                <w:rFonts w:eastAsia="Times New Roman" w:cs="Times New Roman"/>
-                <w:szCs w:val="24"/>
-                <w:lang w:eastAsia="es-SV"/>
-              </w:rPr>
               <w:t xml:space="preserve">De </w:t>
             </w:r>
             <w:r>
@@ -635,7 +575,7 @@
                 <w:szCs w:val="24"/>
                 <w:lang w:eastAsia="es-SV"/>
               </w:rPr>
-              <w:t>40</w:t>
+              <w:t>35</w:t>
             </w:r>
             <w:r>
               <w:rPr>
@@ -1613,7 +1553,27 @@
                 <w:szCs w:val="24"/>
                 <w:lang w:eastAsia="es-SV"/>
               </w:rPr>
-              <w:t xml:space="preserve">Manejo intermedio de </w:t>
+              <w:t xml:space="preserve">Manejo </w:t>
+            </w:r>
+            <w:r>
+              <w:rPr>
+                <w:rFonts w:eastAsia="Times New Roman" w:cs="Times New Roman"/>
+                <w:color w:val="4E4E4E"/>
+                <w:sz w:val="24"/>
+                <w:szCs w:val="24"/>
+                <w:lang w:eastAsia="es-SV"/>
+              </w:rPr>
+              <w:t xml:space="preserve">básico </w:t>
+            </w:r>
+            <w:r>
+              <w:rPr>
+                <w:rFonts w:eastAsia="Times New Roman" w:cs="Times New Roman"/>
+                <w:color w:val="4E4E4E"/>
+                <w:sz w:val="24"/>
+                <w:szCs w:val="24"/>
+                <w:lang w:eastAsia="es-SV"/>
+              </w:rPr>
+              <w:t xml:space="preserve">de </w:t>
             </w:r>
             <w:proofErr w:type="spellStart"/>
             <w:r>
@@ -1988,7 +1948,7 @@
                 <w:szCs w:val="24"/>
                 <w:lang w:eastAsia="es-SV"/>
               </w:rPr>
-              <w:t>GitLab/</w:t>
+              <w:t>GitHub</w:t>
             </w:r>
             <w:r>
               <w:rPr>
@@ -2000,7 +1960,7 @@
                 <w:szCs w:val="24"/>
                 <w:lang w:eastAsia="es-SV"/>
               </w:rPr>
-              <w:t>Git</w:t>
+              <w:t>/</w:t>
             </w:r>
             <w:r>
               <w:rPr>
@@ -2012,7 +1972,7 @@
                 <w:szCs w:val="24"/>
                 <w:lang w:eastAsia="es-SV"/>
               </w:rPr>
-              <w:t>H</w:t>
+              <w:t>Git</w:t>
             </w:r>
             <w:r>
               <w:rPr>
@@ -2024,7 +1984,7 @@
                 <w:szCs w:val="24"/>
                 <w:lang w:eastAsia="es-SV"/>
               </w:rPr>
-              <w:t>ub</w:t>
+              <w:t>Lab</w:t>
             </w:r>
           </w:p>
           <w:p>

</xml_diff>

<commit_message>
Correcciones en archivos v2
</commit_message>
<xml_diff>
--- a/Plaza Programador .NET & SQL.docx
+++ b/Plaza Programador .NET & SQL.docx
@@ -62,17 +62,24 @@
         </w:rPr>
         <w:t>.</w:t>
       </w:r>
-    </w:p>
-    <w:p>
-      <w:pPr>
-        <w:spacing w:after="240"/>
+      <w:r>
         <w:rPr>
-          <w:rFonts w:ascii="Segoe UI Symbol" w:hAnsi="Segoe UI Symbol" w:cs="Segoe UI Symbol"/>
-          <w:sz w:val="23"/>
-          <w:szCs w:val="23"/>
-          <w:shd w:val="clear" w:color="auto" w:fill="FFFFFF"/>
+          <w:sz w:val="32"/>
         </w:rPr>
-      </w:pPr>
+        <w:tab/>
+      </w:r>
+      <w:r>
+        <w:rPr>
+          <w:sz w:val="32"/>
+        </w:rPr>
+        <w:tab/>
+      </w:r>
+      <w:r>
+        <w:rPr>
+          <w:sz w:val="32"/>
+        </w:rPr>
+        <w:tab/>
+      </w:r>
       <w:hyperlink r:id="rId8" w:history="1">
         <w:r>
           <w:rPr>
@@ -93,7 +100,7 @@
           <w:bottom w:val="single" w:sz="6" w:space="3" w:color="DADADA"/>
         </w:pBdr>
         <w:shd w:val="clear" w:color="auto" w:fill="FFFFFF"/>
-        <w:spacing w:before="240" w:after="0" w:line="240" w:lineRule="atLeast"/>
+        <w:spacing w:before="120" w:after="0" w:line="240" w:lineRule="atLeast"/>
         <w:outlineLvl w:val="1"/>
         <w:rPr>
           <w:rFonts w:ascii="Arial" w:eastAsia="Times New Roman" w:hAnsi="Arial" w:cs="Arial"/>
@@ -756,576 +763,7 @@
           <w:bottom w:val="single" w:sz="6" w:space="10" w:color="DADADA"/>
         </w:pBdr>
         <w:shd w:val="clear" w:color="auto" w:fill="FFFFFF"/>
-        <w:spacing w:before="240" w:after="0" w:line="240" w:lineRule="atLeast"/>
-        <w:outlineLvl w:val="1"/>
-        <w:rPr>
-          <w:rFonts w:ascii="Arial" w:eastAsia="Times New Roman" w:hAnsi="Arial" w:cs="Arial"/>
-          <w:b/>
-          <w:caps/>
-          <w:color w:val="323232"/>
-          <w:spacing w:val="15"/>
-          <w:sz w:val="32"/>
-          <w:szCs w:val="36"/>
-          <w:lang w:eastAsia="es-SV"/>
-        </w:rPr>
-      </w:pPr>
-      <w:r>
-        <w:rPr>
-          <w:rFonts w:ascii="Arial" w:eastAsia="Times New Roman" w:hAnsi="Arial" w:cs="Arial"/>
-          <w:b/>
-          <w:caps/>
-          <w:color w:val="323232"/>
-          <w:spacing w:val="15"/>
-          <w:sz w:val="32"/>
-          <w:szCs w:val="36"/>
-          <w:lang w:eastAsia="es-SV"/>
-        </w:rPr>
-        <w:t>DESCRIPCIÓN DE LA OFERTA</w:t>
-      </w:r>
-    </w:p>
-    <w:p>
-      <w:pPr>
-        <w:shd w:val="clear" w:color="auto" w:fill="FFFFFF"/>
-        <w:spacing w:line="396" w:lineRule="atLeast"/>
-        <w:jc w:val="both"/>
-        <w:rPr>
-          <w:rFonts w:cs="Arial"/>
-          <w:color w:val="4E4E4E"/>
-          <w:shd w:val="clear" w:color="auto" w:fill="FFFFFF"/>
-        </w:rPr>
-      </w:pPr>
-      <w:r>
-        <w:rPr>
-          <w:rFonts w:cs="Arial"/>
-          <w:color w:val="4E4E4E"/>
-          <w:shd w:val="clear" w:color="auto" w:fill="FFFFFF"/>
-        </w:rPr>
-        <w:t>Somos una empresa especializada en la integración de sistemas de automatización industrial. Proveemos soluciones completas aplicando tecnología avanzada de automatización, instrumentación, comunicación y desarrollo informático.</w:t>
-      </w:r>
-    </w:p>
-    <w:p>
-      <w:pPr>
-        <w:shd w:val="clear" w:color="auto" w:fill="FFFFFF"/>
-        <w:spacing w:line="396" w:lineRule="atLeast"/>
-        <w:jc w:val="both"/>
-        <w:rPr>
-          <w:rFonts w:cs="Arial"/>
-          <w:color w:val="4E4E4E"/>
-          <w:shd w:val="clear" w:color="auto" w:fill="FFFFFF"/>
-        </w:rPr>
-      </w:pPr>
-      <w:r>
-        <w:rPr>
-          <w:rFonts w:cs="Arial"/>
-          <w:color w:val="4E4E4E"/>
-          <w:shd w:val="clear" w:color="auto" w:fill="FFFFFF"/>
-        </w:rPr>
-        <w:t xml:space="preserve">Para este cargo, requerimos un desarrollador de aplicaciones en lenguaje </w:t>
-      </w:r>
-      <w:r>
-        <w:rPr>
-          <w:rFonts w:cs="Arial"/>
-          <w:color w:val="1F4E79" w:themeColor="accent1" w:themeShade="80"/>
-          <w:shd w:val="clear" w:color="auto" w:fill="FFFFFF"/>
-        </w:rPr>
-        <w:t xml:space="preserve">C# para .NET </w:t>
-      </w:r>
-      <w:r>
-        <w:rPr>
-          <w:rFonts w:cs="Arial"/>
-          <w:color w:val="4E4E4E"/>
-          <w:shd w:val="clear" w:color="auto" w:fill="FFFFFF"/>
-        </w:rPr>
-        <w:t xml:space="preserve">con interacción con bases de datos en </w:t>
-      </w:r>
-      <w:r>
-        <w:rPr>
-          <w:rFonts w:cs="Arial"/>
-          <w:color w:val="1F4E79" w:themeColor="accent1" w:themeShade="80"/>
-          <w:shd w:val="clear" w:color="auto" w:fill="FFFFFF"/>
-        </w:rPr>
-        <w:t xml:space="preserve">Microsoft SQL Server </w:t>
-      </w:r>
-      <w:r>
-        <w:rPr>
-          <w:rFonts w:cs="Arial"/>
-          <w:color w:val="4E4E4E"/>
-          <w:shd w:val="clear" w:color="auto" w:fill="FFFFFF"/>
-        </w:rPr>
-        <w:t xml:space="preserve">o </w:t>
-      </w:r>
-      <w:r>
-        <w:rPr>
-          <w:rFonts w:cs="Arial"/>
-          <w:color w:val="1F4E79" w:themeColor="accent1" w:themeShade="80"/>
-          <w:shd w:val="clear" w:color="auto" w:fill="FFFFFF"/>
-        </w:rPr>
-        <w:t>MySQL</w:t>
-      </w:r>
-      <w:r>
-        <w:rPr>
-          <w:rFonts w:cs="Arial"/>
-          <w:color w:val="4E4E4E"/>
-          <w:shd w:val="clear" w:color="auto" w:fill="FFFFFF"/>
-        </w:rPr>
-        <w:t xml:space="preserve">. Además, se requiere el manejo de </w:t>
-      </w:r>
-      <w:r>
-        <w:rPr>
-          <w:rFonts w:cs="Arial"/>
-          <w:color w:val="1F4E79" w:themeColor="accent1" w:themeShade="80"/>
-          <w:shd w:val="clear" w:color="auto" w:fill="FFFFFF"/>
-        </w:rPr>
-        <w:t xml:space="preserve">Git </w:t>
-      </w:r>
-      <w:r>
-        <w:rPr>
-          <w:rFonts w:cs="Arial"/>
-          <w:color w:val="4E4E4E"/>
-          <w:shd w:val="clear" w:color="auto" w:fill="FFFFFF"/>
-        </w:rPr>
-        <w:t>para el control de versiones y para el trabajo colaborativo</w:t>
-      </w:r>
-      <w:r>
-        <w:rPr>
-          <w:rFonts w:cs="Arial"/>
-          <w:color w:val="4E4E4E"/>
-          <w:shd w:val="clear" w:color="auto" w:fill="FFFFFF"/>
-        </w:rPr>
-        <w:t xml:space="preserve"> y, para los repositorios remotos, la experiencia en </w:t>
-      </w:r>
-      <w:r>
-        <w:rPr>
-          <w:rFonts w:cs="Arial"/>
-          <w:color w:val="1F4E79" w:themeColor="accent1" w:themeShade="80"/>
-          <w:shd w:val="clear" w:color="auto" w:fill="FFFFFF"/>
-        </w:rPr>
-        <w:t xml:space="preserve">GitLab </w:t>
-      </w:r>
-      <w:r>
-        <w:rPr>
-          <w:rFonts w:cs="Arial"/>
-          <w:color w:val="4E4E4E"/>
-          <w:shd w:val="clear" w:color="auto" w:fill="FFFFFF"/>
-        </w:rPr>
-        <w:t xml:space="preserve">o </w:t>
-      </w:r>
-      <w:r>
-        <w:rPr>
-          <w:rFonts w:cs="Arial"/>
-          <w:color w:val="1F4E79" w:themeColor="accent1" w:themeShade="80"/>
-          <w:shd w:val="clear" w:color="auto" w:fill="FFFFFF"/>
-        </w:rPr>
-        <w:t xml:space="preserve">GitHub </w:t>
-      </w:r>
-      <w:r>
-        <w:rPr>
-          <w:rFonts w:cs="Arial"/>
-          <w:color w:val="4E4E4E"/>
-          <w:shd w:val="clear" w:color="auto" w:fill="FFFFFF"/>
-        </w:rPr>
-        <w:t xml:space="preserve">es necesaria. </w:t>
-      </w:r>
-    </w:p>
-    <w:p>
-      <w:pPr>
-        <w:shd w:val="clear" w:color="auto" w:fill="FFFFFF"/>
-        <w:spacing w:line="396" w:lineRule="atLeast"/>
-        <w:jc w:val="both"/>
-        <w:rPr>
-          <w:rFonts w:cs="Arial"/>
-          <w:color w:val="4E4E4E"/>
-          <w:shd w:val="clear" w:color="auto" w:fill="FFFFFF"/>
-        </w:rPr>
-      </w:pPr>
-      <w:r>
-        <w:rPr>
-          <w:rFonts w:cs="Arial"/>
-          <w:color w:val="4E4E4E"/>
-          <w:shd w:val="clear" w:color="auto" w:fill="FFFFFF"/>
-        </w:rPr>
-        <w:t xml:space="preserve">En su mayoría, se desarrollará </w:t>
-      </w:r>
-      <w:r>
-        <w:rPr>
-          <w:rFonts w:cs="Arial"/>
-          <w:color w:val="1F4E79" w:themeColor="accent1" w:themeShade="80"/>
-          <w:shd w:val="clear" w:color="auto" w:fill="FFFFFF"/>
-        </w:rPr>
-        <w:t>aplicaciones de escritorio para Windows Forms en .NET Framework</w:t>
-      </w:r>
-      <w:r>
-        <w:rPr>
-          <w:rFonts w:cs="Arial"/>
-          <w:color w:val="1F4E79" w:themeColor="accent1" w:themeShade="80"/>
-          <w:shd w:val="clear" w:color="auto" w:fill="FFFFFF"/>
-        </w:rPr>
-        <w:t xml:space="preserve"> </w:t>
-      </w:r>
-      <w:r>
-        <w:rPr>
-          <w:rFonts w:cs="Arial"/>
-          <w:color w:val="4E4E4E"/>
-          <w:shd w:val="clear" w:color="auto" w:fill="FFFFFF"/>
-        </w:rPr>
-        <w:t>con enfoque</w:t>
-      </w:r>
-      <w:r>
-        <w:rPr>
-          <w:rFonts w:cs="Arial"/>
-          <w:color w:val="4E4E4E"/>
-          <w:shd w:val="clear" w:color="auto" w:fill="FFFFFF"/>
-        </w:rPr>
-        <w:t xml:space="preserve"> a interfases para control</w:t>
-      </w:r>
-      <w:r>
-        <w:rPr>
-          <w:rFonts w:cs="Arial"/>
-          <w:color w:val="4E4E4E"/>
-          <w:shd w:val="clear" w:color="auto" w:fill="FFFFFF"/>
-        </w:rPr>
-        <w:t xml:space="preserve"> logístico</w:t>
-      </w:r>
-      <w:r>
-        <w:rPr>
-          <w:rFonts w:cs="Arial"/>
-          <w:color w:val="4E4E4E"/>
-          <w:shd w:val="clear" w:color="auto" w:fill="FFFFFF"/>
-        </w:rPr>
-        <w:t>, sistemas de calidad y automatización</w:t>
-      </w:r>
-      <w:r>
-        <w:rPr>
-          <w:rFonts w:cs="Arial"/>
-          <w:color w:val="4E4E4E"/>
-          <w:shd w:val="clear" w:color="auto" w:fill="FFFFFF"/>
-        </w:rPr>
-        <w:t xml:space="preserve"> de procesos</w:t>
-      </w:r>
-      <w:r>
-        <w:rPr>
-          <w:rFonts w:cs="Arial"/>
-          <w:color w:val="4E4E4E"/>
-          <w:shd w:val="clear" w:color="auto" w:fill="FFFFFF"/>
-        </w:rPr>
-        <w:t>.</w:t>
-      </w:r>
-      <w:r>
-        <w:rPr>
-          <w:rFonts w:cs="Arial"/>
-          <w:color w:val="4E4E4E"/>
-          <w:shd w:val="clear" w:color="auto" w:fill="FFFFFF"/>
-        </w:rPr>
-        <w:t xml:space="preserve"> En algunos casos habrá que comunicarse con hardware de identificación por código de barras, RFID </w:t>
-      </w:r>
-      <w:r>
-        <w:rPr>
-          <w:rFonts w:cs="Arial"/>
-          <w:color w:val="4E4E4E"/>
-          <w:shd w:val="clear" w:color="auto" w:fill="FFFFFF"/>
-        </w:rPr>
-        <w:t>y</w:t>
-      </w:r>
-      <w:r>
-        <w:rPr>
-          <w:rFonts w:cs="Arial"/>
-          <w:color w:val="4E4E4E"/>
-          <w:shd w:val="clear" w:color="auto" w:fill="FFFFFF"/>
-        </w:rPr>
-        <w:t xml:space="preserve"> otras tecnologías</w:t>
-      </w:r>
-      <w:r>
-        <w:rPr>
-          <w:rFonts w:cs="Arial"/>
-          <w:color w:val="4E4E4E"/>
-          <w:shd w:val="clear" w:color="auto" w:fill="FFFFFF"/>
-        </w:rPr>
-        <w:t>.</w:t>
-      </w:r>
-      <w:r>
-        <w:rPr>
-          <w:rFonts w:cs="Arial"/>
-          <w:color w:val="4E4E4E"/>
-          <w:shd w:val="clear" w:color="auto" w:fill="FFFFFF"/>
-        </w:rPr>
-        <w:t xml:space="preserve"> </w:t>
-      </w:r>
-      <w:r>
-        <w:rPr>
-          <w:rFonts w:cs="Arial"/>
-          <w:color w:val="4E4E4E"/>
-          <w:shd w:val="clear" w:color="auto" w:fill="FFFFFF"/>
-        </w:rPr>
-        <w:t>Los</w:t>
-      </w:r>
-      <w:r>
-        <w:rPr>
-          <w:rFonts w:cs="Arial"/>
-          <w:color w:val="4E4E4E"/>
-          <w:shd w:val="clear" w:color="auto" w:fill="FFFFFF"/>
-        </w:rPr>
-        <w:t xml:space="preserve"> fabricantes de estos dispositivos brindan SDK</w:t>
-      </w:r>
-      <w:r>
-        <w:rPr>
-          <w:rFonts w:cs="Arial"/>
-          <w:color w:val="4E4E4E"/>
-          <w:shd w:val="clear" w:color="auto" w:fill="FFFFFF"/>
-        </w:rPr>
-        <w:t xml:space="preserve"> y DLL</w:t>
-      </w:r>
-      <w:r>
-        <w:rPr>
-          <w:rFonts w:cs="Arial"/>
-          <w:color w:val="4E4E4E"/>
-          <w:shd w:val="clear" w:color="auto" w:fill="FFFFFF"/>
-        </w:rPr>
-        <w:t xml:space="preserve"> para facilitar al programador el diseño de aplicaciones propias</w:t>
-      </w:r>
-      <w:r>
-        <w:rPr>
-          <w:rFonts w:cs="Arial"/>
-          <w:color w:val="4E4E4E"/>
-          <w:shd w:val="clear" w:color="auto" w:fill="FFFFFF"/>
-        </w:rPr>
-        <w:t xml:space="preserve">, sin embargo, </w:t>
-      </w:r>
-      <w:r>
-        <w:rPr>
-          <w:rFonts w:cs="Arial"/>
-          <w:color w:val="4E4E4E"/>
-          <w:shd w:val="clear" w:color="auto" w:fill="FFFFFF"/>
-        </w:rPr>
-        <w:t>en la empresa ya se ha trabajado con muchos de los dispositivos mencionados, por lo que se cuenta con apoyo</w:t>
-      </w:r>
-      <w:r>
-        <w:rPr>
-          <w:rFonts w:cs="Arial"/>
-          <w:color w:val="4E4E4E"/>
-          <w:shd w:val="clear" w:color="auto" w:fill="FFFFFF"/>
-        </w:rPr>
-        <w:t xml:space="preserve"> del equipo de desarrollo</w:t>
-      </w:r>
-      <w:r>
-        <w:rPr>
-          <w:rFonts w:cs="Arial"/>
-          <w:color w:val="4E4E4E"/>
-          <w:shd w:val="clear" w:color="auto" w:fill="FFFFFF"/>
-        </w:rPr>
-        <w:t xml:space="preserve"> y ejemplos</w:t>
-      </w:r>
-      <w:r>
-        <w:rPr>
-          <w:rFonts w:cs="Arial"/>
-          <w:color w:val="4E4E4E"/>
-          <w:shd w:val="clear" w:color="auto" w:fill="FFFFFF"/>
-        </w:rPr>
-        <w:t>.</w:t>
-      </w:r>
-    </w:p>
-    <w:p>
-      <w:pPr>
-        <w:shd w:val="clear" w:color="auto" w:fill="FFFFFF"/>
-        <w:spacing w:line="396" w:lineRule="atLeast"/>
-        <w:jc w:val="both"/>
-        <w:rPr>
-          <w:rFonts w:cs="Arial"/>
-          <w:color w:val="4E4E4E"/>
-          <w:shd w:val="clear" w:color="auto" w:fill="FFFFFF"/>
-        </w:rPr>
-      </w:pPr>
-      <w:r>
-        <w:rPr>
-          <w:rFonts w:cs="Arial"/>
-          <w:color w:val="4E4E4E"/>
-          <w:shd w:val="clear" w:color="auto" w:fill="FFFFFF"/>
-        </w:rPr>
-        <w:t>En futuros</w:t>
-      </w:r>
-      <w:r>
-        <w:rPr>
-          <w:rFonts w:cs="Arial"/>
-          <w:color w:val="4E4E4E"/>
-          <w:shd w:val="clear" w:color="auto" w:fill="FFFFFF"/>
-        </w:rPr>
-        <w:t xml:space="preserve"> proyectos </w:t>
-      </w:r>
-      <w:r>
-        <w:rPr>
-          <w:rFonts w:cs="Arial"/>
-          <w:color w:val="4E4E4E"/>
-          <w:shd w:val="clear" w:color="auto" w:fill="FFFFFF"/>
-        </w:rPr>
-        <w:t>se desea integrar</w:t>
-      </w:r>
-      <w:r>
-        <w:rPr>
-          <w:rFonts w:cs="Arial"/>
-          <w:color w:val="4E4E4E"/>
-          <w:shd w:val="clear" w:color="auto" w:fill="FFFFFF"/>
-        </w:rPr>
-        <w:t xml:space="preserve"> </w:t>
-      </w:r>
-      <w:r>
-        <w:rPr>
-          <w:rFonts w:cs="Arial"/>
-          <w:color w:val="4E4E4E"/>
-          <w:shd w:val="clear" w:color="auto" w:fill="FFFFFF"/>
-        </w:rPr>
-        <w:t>este tipo de aplicaciones con servicios</w:t>
-      </w:r>
-      <w:r>
-        <w:rPr>
-          <w:rFonts w:cs="Arial"/>
-          <w:color w:val="4E4E4E"/>
-          <w:shd w:val="clear" w:color="auto" w:fill="FFFFFF"/>
-        </w:rPr>
-        <w:t xml:space="preserve"> </w:t>
-      </w:r>
-      <w:r>
-        <w:rPr>
-          <w:rFonts w:cs="Arial"/>
-          <w:color w:val="4E4E4E"/>
-          <w:shd w:val="clear" w:color="auto" w:fill="FFFFFF"/>
-        </w:rPr>
-        <w:t>de internet</w:t>
-      </w:r>
-      <w:r>
-        <w:rPr>
-          <w:rFonts w:cs="Arial"/>
-          <w:color w:val="4E4E4E"/>
-          <w:shd w:val="clear" w:color="auto" w:fill="FFFFFF"/>
-        </w:rPr>
-        <w:t xml:space="preserve"> con </w:t>
-      </w:r>
-      <w:r>
-        <w:rPr>
-          <w:rFonts w:cs="Arial"/>
-          <w:color w:val="4E4E4E"/>
-          <w:shd w:val="clear" w:color="auto" w:fill="FFFFFF"/>
-        </w:rPr>
-        <w:t>el objetivo</w:t>
-      </w:r>
-      <w:r>
-        <w:rPr>
-          <w:rFonts w:cs="Arial"/>
-          <w:color w:val="4E4E4E"/>
-          <w:shd w:val="clear" w:color="auto" w:fill="FFFFFF"/>
-        </w:rPr>
-        <w:t xml:space="preserve"> de supervisar y controlar los </w:t>
-      </w:r>
-      <w:r>
-        <w:rPr>
-          <w:rFonts w:cs="Arial"/>
-          <w:color w:val="4E4E4E"/>
-          <w:shd w:val="clear" w:color="auto" w:fill="FFFFFF"/>
-        </w:rPr>
-        <w:t>procesos automatizados</w:t>
-      </w:r>
-      <w:r>
-        <w:rPr>
-          <w:rFonts w:cs="Arial"/>
-          <w:color w:val="4E4E4E"/>
-          <w:shd w:val="clear" w:color="auto" w:fill="FFFFFF"/>
-        </w:rPr>
-        <w:t xml:space="preserve"> desde el móvil</w:t>
-      </w:r>
-      <w:r>
-        <w:rPr>
-          <w:rFonts w:cs="Arial"/>
-          <w:color w:val="4E4E4E"/>
-          <w:shd w:val="clear" w:color="auto" w:fill="FFFFFF"/>
-        </w:rPr>
-        <w:t xml:space="preserve"> y otras plataformas</w:t>
-      </w:r>
-      <w:r>
-        <w:rPr>
-          <w:rFonts w:cs="Arial"/>
-          <w:color w:val="4E4E4E"/>
-          <w:shd w:val="clear" w:color="auto" w:fill="FFFFFF"/>
-        </w:rPr>
-        <w:t>.</w:t>
-      </w:r>
-      <w:r>
-        <w:rPr>
-          <w:rFonts w:cs="Arial"/>
-          <w:color w:val="4E4E4E"/>
-          <w:shd w:val="clear" w:color="auto" w:fill="FFFFFF"/>
-        </w:rPr>
-        <w:t xml:space="preserve"> Para esto sería </w:t>
-      </w:r>
-      <w:r>
-        <w:rPr>
-          <w:rFonts w:cs="Arial"/>
-          <w:color w:val="4E4E4E"/>
-          <w:shd w:val="clear" w:color="auto" w:fill="FFFFFF"/>
-        </w:rPr>
-        <w:t>útil manejar</w:t>
-      </w:r>
-      <w:r>
-        <w:rPr>
-          <w:rFonts w:cs="Arial"/>
-          <w:color w:val="4E4E4E"/>
-          <w:shd w:val="clear" w:color="auto" w:fill="FFFFFF"/>
-        </w:rPr>
-        <w:t xml:space="preserve"> ASP .NET,</w:t>
-      </w:r>
-      <w:r>
-        <w:rPr>
-          <w:rFonts w:cs="Arial"/>
-          <w:color w:val="4E4E4E"/>
-          <w:shd w:val="clear" w:color="auto" w:fill="FFFFFF"/>
-        </w:rPr>
-        <w:t xml:space="preserve"> JavaScript</w:t>
-      </w:r>
-      <w:r>
-        <w:rPr>
-          <w:rFonts w:cs="Arial"/>
-          <w:color w:val="4E4E4E"/>
-          <w:shd w:val="clear" w:color="auto" w:fill="FFFFFF"/>
-        </w:rPr>
-        <w:t xml:space="preserve">, </w:t>
-      </w:r>
-      <w:r>
-        <w:rPr>
-          <w:rFonts w:cs="Arial"/>
-          <w:color w:val="4E4E4E"/>
-          <w:shd w:val="clear" w:color="auto" w:fill="FFFFFF"/>
-        </w:rPr>
-        <w:t xml:space="preserve">HTML y </w:t>
-      </w:r>
-      <w:r>
-        <w:rPr>
-          <w:rFonts w:cs="Arial"/>
-          <w:color w:val="4E4E4E"/>
-          <w:shd w:val="clear" w:color="auto" w:fill="FFFFFF"/>
-        </w:rPr>
-        <w:t>Node.js</w:t>
-      </w:r>
-      <w:r>
-        <w:rPr>
-          <w:rFonts w:cs="Arial"/>
-          <w:color w:val="4E4E4E"/>
-          <w:shd w:val="clear" w:color="auto" w:fill="FFFFFF"/>
-        </w:rPr>
-        <w:t>.</w:t>
-      </w:r>
-      <w:r>
-        <w:rPr>
-          <w:rFonts w:cs="Arial"/>
-          <w:color w:val="4E4E4E"/>
-          <w:shd w:val="clear" w:color="auto" w:fill="FFFFFF"/>
-        </w:rPr>
-        <w:t xml:space="preserve"> Pero esto ya sería un extra que tomaríamos en cuenta para la determinación del salario.</w:t>
-      </w:r>
-    </w:p>
-    <w:p>
-      <w:pPr>
-        <w:pBdr>
-          <w:bottom w:val="single" w:sz="6" w:space="10" w:color="DADADA"/>
-        </w:pBdr>
-        <w:shd w:val="clear" w:color="auto" w:fill="FFFFFF"/>
-        <w:spacing w:before="240" w:after="0" w:line="240" w:lineRule="atLeast"/>
+        <w:spacing w:before="120" w:after="0" w:line="240" w:lineRule="atLeast"/>
         <w:outlineLvl w:val="1"/>
         <w:rPr>
           <w:rFonts w:ascii="Arial" w:eastAsia="Times New Roman" w:hAnsi="Arial" w:cs="Arial"/>
@@ -2075,6 +1513,289 @@
           </w:p>
         </w:tc>
       </w:tr>
+      <w:tr>
+        <w:tc>
+          <w:tcPr>
+            <w:tcW w:w="0" w:type="auto"/>
+            <w:tcMar>
+              <w:top w:w="30" w:type="dxa"/>
+              <w:left w:w="150" w:type="dxa"/>
+              <w:bottom w:w="30" w:type="dxa"/>
+              <w:right w:w="675" w:type="dxa"/>
+            </w:tcMar>
+            <w:vAlign w:val="center"/>
+          </w:tcPr>
+          <w:p>
+            <w:pPr>
+              <w:pBdr>
+                <w:bottom w:val="single" w:sz="6" w:space="10" w:color="DADADA"/>
+              </w:pBdr>
+              <w:shd w:val="clear" w:color="auto" w:fill="FFFFFF"/>
+              <w:spacing w:before="120" w:after="0" w:line="240" w:lineRule="atLeast"/>
+              <w:outlineLvl w:val="1"/>
+              <w:rPr>
+                <w:rFonts w:ascii="Arial" w:eastAsia="Times New Roman" w:hAnsi="Arial" w:cs="Arial"/>
+                <w:b/>
+                <w:caps/>
+                <w:color w:val="323232"/>
+                <w:spacing w:val="15"/>
+                <w:sz w:val="32"/>
+                <w:szCs w:val="36"/>
+                <w:lang w:eastAsia="es-SV"/>
+              </w:rPr>
+            </w:pPr>
+            <w:r>
+              <w:rPr>
+                <w:rFonts w:ascii="Arial" w:eastAsia="Times New Roman" w:hAnsi="Arial" w:cs="Arial"/>
+                <w:b/>
+                <w:caps/>
+                <w:color w:val="323232"/>
+                <w:spacing w:val="15"/>
+                <w:sz w:val="32"/>
+                <w:szCs w:val="36"/>
+                <w:lang w:eastAsia="es-SV"/>
+              </w:rPr>
+              <w:t>DESCRIPCIÓN DE LA OFERTA</w:t>
+            </w:r>
+          </w:p>
+          <w:p>
+            <w:pPr>
+              <w:shd w:val="clear" w:color="auto" w:fill="FFFFFF"/>
+              <w:spacing w:line="396" w:lineRule="atLeast"/>
+              <w:jc w:val="both"/>
+              <w:rPr>
+                <w:rFonts w:cs="Arial"/>
+                <w:color w:val="4E4E4E"/>
+                <w:shd w:val="clear" w:color="auto" w:fill="FFFFFF"/>
+              </w:rPr>
+            </w:pPr>
+            <w:r>
+              <w:rPr>
+                <w:rFonts w:cs="Arial"/>
+                <w:color w:val="4E4E4E"/>
+                <w:shd w:val="clear" w:color="auto" w:fill="FFFFFF"/>
+              </w:rPr>
+              <w:t>Somos una empresa especializada en la integración de sistemas de automatización industrial. Proveemos soluciones completas aplicando tecnología avanzada de automatización, instrumentación, comunicación y desarrollo informático.</w:t>
+            </w:r>
+          </w:p>
+          <w:p>
+            <w:pPr>
+              <w:shd w:val="clear" w:color="auto" w:fill="FFFFFF"/>
+              <w:spacing w:line="396" w:lineRule="atLeast"/>
+              <w:jc w:val="both"/>
+              <w:rPr>
+                <w:rFonts w:cs="Arial"/>
+                <w:color w:val="4E4E4E"/>
+                <w:shd w:val="clear" w:color="auto" w:fill="FFFFFF"/>
+              </w:rPr>
+            </w:pPr>
+            <w:r>
+              <w:rPr>
+                <w:rFonts w:cs="Arial"/>
+                <w:color w:val="4E4E4E"/>
+                <w:shd w:val="clear" w:color="auto" w:fill="FFFFFF"/>
+              </w:rPr>
+              <w:t xml:space="preserve">Para este cargo, requerimos un desarrollador de aplicaciones en lenguaje </w:t>
+            </w:r>
+            <w:r>
+              <w:rPr>
+                <w:rFonts w:cs="Arial"/>
+                <w:color w:val="1F4E79" w:themeColor="accent1" w:themeShade="80"/>
+                <w:shd w:val="clear" w:color="auto" w:fill="FFFFFF"/>
+              </w:rPr>
+              <w:t xml:space="preserve">C# para .NET </w:t>
+            </w:r>
+            <w:r>
+              <w:rPr>
+                <w:rFonts w:cs="Arial"/>
+                <w:color w:val="4E4E4E"/>
+                <w:shd w:val="clear" w:color="auto" w:fill="FFFFFF"/>
+              </w:rPr>
+              <w:t xml:space="preserve">con interacción con bases de datos en </w:t>
+            </w:r>
+            <w:r>
+              <w:rPr>
+                <w:rFonts w:cs="Arial"/>
+                <w:color w:val="1F4E79" w:themeColor="accent1" w:themeShade="80"/>
+                <w:shd w:val="clear" w:color="auto" w:fill="FFFFFF"/>
+              </w:rPr>
+              <w:t xml:space="preserve">Microsoft SQL Server </w:t>
+            </w:r>
+            <w:r>
+              <w:rPr>
+                <w:rFonts w:cs="Arial"/>
+                <w:color w:val="4E4E4E"/>
+                <w:shd w:val="clear" w:color="auto" w:fill="FFFFFF"/>
+              </w:rPr>
+              <w:t xml:space="preserve">o </w:t>
+            </w:r>
+            <w:r>
+              <w:rPr>
+                <w:rFonts w:cs="Arial"/>
+                <w:color w:val="1F4E79" w:themeColor="accent1" w:themeShade="80"/>
+                <w:shd w:val="clear" w:color="auto" w:fill="FFFFFF"/>
+              </w:rPr>
+              <w:t>MySQL</w:t>
+            </w:r>
+            <w:r>
+              <w:rPr>
+                <w:rFonts w:cs="Arial"/>
+                <w:color w:val="4E4E4E"/>
+                <w:shd w:val="clear" w:color="auto" w:fill="FFFFFF"/>
+              </w:rPr>
+              <w:t xml:space="preserve">. Además, se requiere el manejo de </w:t>
+            </w:r>
+            <w:r>
+              <w:rPr>
+                <w:rFonts w:cs="Arial"/>
+                <w:color w:val="1F4E79" w:themeColor="accent1" w:themeShade="80"/>
+                <w:shd w:val="clear" w:color="auto" w:fill="FFFFFF"/>
+              </w:rPr>
+              <w:t xml:space="preserve">Git </w:t>
+            </w:r>
+            <w:r>
+              <w:rPr>
+                <w:rFonts w:cs="Arial"/>
+                <w:color w:val="4E4E4E"/>
+                <w:shd w:val="clear" w:color="auto" w:fill="FFFFFF"/>
+              </w:rPr>
+              <w:t xml:space="preserve">para el control de versiones y para el trabajo colaborativo y, para los repositorios remotos, la experiencia en </w:t>
+            </w:r>
+            <w:proofErr w:type="spellStart"/>
+            <w:r>
+              <w:rPr>
+                <w:rFonts w:cs="Arial"/>
+                <w:color w:val="1F4E79" w:themeColor="accent1" w:themeShade="80"/>
+                <w:shd w:val="clear" w:color="auto" w:fill="FFFFFF"/>
+              </w:rPr>
+              <w:t>GitLab</w:t>
+            </w:r>
+            <w:proofErr w:type="spellEnd"/>
+            <w:r>
+              <w:rPr>
+                <w:rFonts w:cs="Arial"/>
+                <w:color w:val="1F4E79" w:themeColor="accent1" w:themeShade="80"/>
+                <w:shd w:val="clear" w:color="auto" w:fill="FFFFFF"/>
+              </w:rPr>
+              <w:t xml:space="preserve"> </w:t>
+            </w:r>
+            <w:r>
+              <w:rPr>
+                <w:rFonts w:cs="Arial"/>
+                <w:color w:val="4E4E4E"/>
+                <w:shd w:val="clear" w:color="auto" w:fill="FFFFFF"/>
+              </w:rPr>
+              <w:t xml:space="preserve">o </w:t>
+            </w:r>
+            <w:r>
+              <w:rPr>
+                <w:rFonts w:cs="Arial"/>
+                <w:color w:val="1F4E79" w:themeColor="accent1" w:themeShade="80"/>
+                <w:shd w:val="clear" w:color="auto" w:fill="FFFFFF"/>
+              </w:rPr>
+              <w:t xml:space="preserve">GitHub </w:t>
+            </w:r>
+            <w:r>
+              <w:rPr>
+                <w:rFonts w:cs="Arial"/>
+                <w:color w:val="4E4E4E"/>
+                <w:shd w:val="clear" w:color="auto" w:fill="FFFFFF"/>
+              </w:rPr>
+              <w:t xml:space="preserve">es necesaria. </w:t>
+            </w:r>
+          </w:p>
+          <w:p>
+            <w:pPr>
+              <w:shd w:val="clear" w:color="auto" w:fill="FFFFFF"/>
+              <w:spacing w:line="396" w:lineRule="atLeast"/>
+              <w:jc w:val="both"/>
+              <w:rPr>
+                <w:rFonts w:cs="Arial"/>
+                <w:color w:val="4E4E4E"/>
+                <w:shd w:val="clear" w:color="auto" w:fill="FFFFFF"/>
+              </w:rPr>
+            </w:pPr>
+            <w:r>
+              <w:rPr>
+                <w:rFonts w:cs="Arial"/>
+                <w:color w:val="4E4E4E"/>
+                <w:shd w:val="clear" w:color="auto" w:fill="FFFFFF"/>
+              </w:rPr>
+              <w:t xml:space="preserve">En su mayoría, se desarrollará </w:t>
+            </w:r>
+            <w:r>
+              <w:rPr>
+                <w:rFonts w:cs="Arial"/>
+                <w:color w:val="1F4E79" w:themeColor="accent1" w:themeShade="80"/>
+                <w:shd w:val="clear" w:color="auto" w:fill="FFFFFF"/>
+              </w:rPr>
+              <w:t xml:space="preserve">aplicaciones de escritorio para Windows </w:t>
+            </w:r>
+            <w:proofErr w:type="spellStart"/>
+            <w:r>
+              <w:rPr>
+                <w:rFonts w:cs="Arial"/>
+                <w:color w:val="1F4E79" w:themeColor="accent1" w:themeShade="80"/>
+                <w:shd w:val="clear" w:color="auto" w:fill="FFFFFF"/>
+              </w:rPr>
+              <w:t>Forms</w:t>
+            </w:r>
+            <w:proofErr w:type="spellEnd"/>
+            <w:r>
+              <w:rPr>
+                <w:rFonts w:cs="Arial"/>
+                <w:color w:val="1F4E79" w:themeColor="accent1" w:themeShade="80"/>
+                <w:shd w:val="clear" w:color="auto" w:fill="FFFFFF"/>
+              </w:rPr>
+              <w:t xml:space="preserve"> en .NET Framework </w:t>
+            </w:r>
+            <w:r>
+              <w:rPr>
+                <w:rFonts w:cs="Arial"/>
+                <w:color w:val="4E4E4E"/>
+                <w:shd w:val="clear" w:color="auto" w:fill="FFFFFF"/>
+              </w:rPr>
+              <w:t>con enfoque a interfases para control logístico, sistemas de calidad y automatización de procesos. En algunos casos habrá que comunicarse con hardware de identificación por código de barras, RFID y otras tecnologías. Los fabricantes de estos dispositivos brindan SDK y DLL para facilitar al programador el diseño de aplicaciones propias, sin embargo, en la empresa ya se ha trabajado con muchos de los dispositivos mencionados, por lo que se cuenta con apoyo del equipo de desarrollo y ejemplos.</w:t>
+            </w:r>
+          </w:p>
+          <w:p>
+            <w:pPr>
+              <w:shd w:val="clear" w:color="auto" w:fill="FFFFFF"/>
+              <w:spacing w:after="240" w:line="396" w:lineRule="atLeast"/>
+              <w:jc w:val="both"/>
+              <w:rPr>
+                <w:rFonts w:cs="Arial"/>
+                <w:color w:val="4E4E4E"/>
+                <w:shd w:val="clear" w:color="auto" w:fill="FFFFFF"/>
+              </w:rPr>
+            </w:pPr>
+            <w:r>
+              <w:rPr>
+                <w:rFonts w:cs="Arial"/>
+                <w:color w:val="4E4E4E"/>
+                <w:shd w:val="clear" w:color="auto" w:fill="FFFFFF"/>
+              </w:rPr>
+              <w:t>En futuros proyectos se desea integrar este tipo de aplicaciones con servicios de internet con el objetivo de supervisar y controlar los procesos automatizados desde el móvil y otras plataformas</w:t>
+            </w:r>
+            <w:r>
+              <w:rPr>
+                <w:rFonts w:cs="Arial"/>
+                <w:color w:val="4E4E4E"/>
+                <w:shd w:val="clear" w:color="auto" w:fill="FFFFFF"/>
+              </w:rPr>
+              <w:t>.</w:t>
+            </w:r>
+            <w:r>
+              <w:rPr>
+                <w:rFonts w:cs="Arial"/>
+                <w:color w:val="4E4E4E"/>
+                <w:shd w:val="clear" w:color="auto" w:fill="FFFFFF"/>
+              </w:rPr>
+              <w:t xml:space="preserve"> Para esto sería útil manejar ASP .NET, JavaScript, HTML y Node.js. Pero esto ya sería un extra que tomaríamos en cuenta para la determinación del salario.</w:t>
+            </w:r>
+          </w:p>
+        </w:tc>
+      </w:tr>
     </w:tbl>
     <w:p>
       <w:pPr>
@@ -2082,7 +1803,7 @@
           <w:bottom w:val="single" w:sz="6" w:space="10" w:color="DADADA"/>
         </w:pBdr>
         <w:shd w:val="clear" w:color="auto" w:fill="FFFFFF"/>
-        <w:spacing w:before="240" w:after="0" w:line="240" w:lineRule="atLeast"/>
+        <w:spacing w:before="120" w:after="0" w:line="240" w:lineRule="atLeast"/>
         <w:outlineLvl w:val="1"/>
         <w:rPr>
           <w:rFonts w:ascii="Arial" w:eastAsia="Times New Roman" w:hAnsi="Arial" w:cs="Arial"/>
@@ -2289,7 +2010,7 @@
     <w:sectPr>
       <w:footerReference w:type="default" r:id="rId10"/>
       <w:pgSz w:w="12242" w:h="19845" w:code="1"/>
-      <w:pgMar w:top="720" w:right="720" w:bottom="720" w:left="720" w:header="709" w:footer="709" w:gutter="0"/>
+      <w:pgMar w:top="624" w:right="720" w:bottom="-907" w:left="720" w:header="709" w:footer="709" w:gutter="0"/>
       <w:cols w:space="708"/>
       <w:docGrid w:linePitch="360"/>
     </w:sectPr>

</xml_diff>